<commit_message>
Learned Master's Theorem, Binary Search and Added some algorithm to Implement
</commit_message>
<xml_diff>
--- a/Swayam Courses/Algorithm Analysis - Swayam.docx
+++ b/Swayam Courses/Algorithm Analysis - Swayam.docx
@@ -364,7 +364,7 @@
           <w:r>
             <w:fldChar w:fldCharType="separate"/>
           </w:r>
-          <w:hyperlink w:anchor="_Toc200710150" w:history="1">
+          <w:hyperlink w:anchor="_Toc201000410" w:history="1">
             <w:r>
               <w:rPr>
                 <w:rStyle w:val="Hyperlink"/>
@@ -392,7 +392,7 @@
                 <w:noProof/>
                 <w:webHidden/>
               </w:rPr>
-              <w:instrText xml:space="preserve"> PAGEREF _Toc200710150 \h </w:instrText>
+              <w:instrText xml:space="preserve"> PAGEREF _Toc201000410 \h </w:instrText>
             </w:r>
             <w:r>
               <w:rPr>
@@ -436,7 +436,7 @@
               <w:lang w:eastAsia="en-IN"/>
             </w:rPr>
           </w:pPr>
-          <w:hyperlink w:anchor="_Toc200710151" w:history="1">
+          <w:hyperlink w:anchor="_Toc201000411" w:history="1">
             <w:r>
               <w:rPr>
                 <w:rStyle w:val="Hyperlink"/>
@@ -463,7 +463,7 @@
                 <w:noProof/>
                 <w:webHidden/>
               </w:rPr>
-              <w:instrText xml:space="preserve"> PAGEREF _Toc200710151 \h </w:instrText>
+              <w:instrText xml:space="preserve"> PAGEREF _Toc201000411 \h </w:instrText>
             </w:r>
             <w:r>
               <w:rPr>
@@ -507,7 +507,7 @@
               <w:lang w:eastAsia="en-IN"/>
             </w:rPr>
           </w:pPr>
-          <w:hyperlink w:anchor="_Toc200710152" w:history="1">
+          <w:hyperlink w:anchor="_Toc201000412" w:history="1">
             <w:r>
               <w:rPr>
                 <w:rStyle w:val="Hyperlink"/>
@@ -534,7 +534,7 @@
                 <w:noProof/>
                 <w:webHidden/>
               </w:rPr>
-              <w:instrText xml:space="preserve"> PAGEREF _Toc200710152 \h </w:instrText>
+              <w:instrText xml:space="preserve"> PAGEREF _Toc201000412 \h </w:instrText>
             </w:r>
             <w:r>
               <w:rPr>
@@ -578,7 +578,7 @@
               <w:lang w:eastAsia="en-IN"/>
             </w:rPr>
           </w:pPr>
-          <w:hyperlink w:anchor="_Toc200710153" w:history="1">
+          <w:hyperlink w:anchor="_Toc201000413" w:history="1">
             <w:r>
               <w:rPr>
                 <w:rStyle w:val="Hyperlink"/>
@@ -605,7 +605,7 @@
                 <w:noProof/>
                 <w:webHidden/>
               </w:rPr>
-              <w:instrText xml:space="preserve"> PAGEREF _Toc200710153 \h </w:instrText>
+              <w:instrText xml:space="preserve"> PAGEREF _Toc201000413 \h </w:instrText>
             </w:r>
             <w:r>
               <w:rPr>
@@ -649,7 +649,7 @@
               <w:lang w:eastAsia="en-IN"/>
             </w:rPr>
           </w:pPr>
-          <w:hyperlink w:anchor="_Toc200710154" w:history="1">
+          <w:hyperlink w:anchor="_Toc201000414" w:history="1">
             <w:r>
               <w:rPr>
                 <w:rStyle w:val="Hyperlink"/>
@@ -676,7 +676,7 @@
                 <w:noProof/>
                 <w:webHidden/>
               </w:rPr>
-              <w:instrText xml:space="preserve"> PAGEREF _Toc200710154 \h </w:instrText>
+              <w:instrText xml:space="preserve"> PAGEREF _Toc201000414 \h </w:instrText>
             </w:r>
             <w:r>
               <w:rPr>
@@ -720,13 +720,27 @@
               <w:lang w:eastAsia="en-IN"/>
             </w:rPr>
           </w:pPr>
-          <w:hyperlink w:anchor="_Toc200710155" w:history="1">
+          <w:hyperlink w:anchor="_Toc201000415" w:history="1">
             <w:r>
               <w:rPr>
                 <w:rStyle w:val="Hyperlink"/>
                 <w:noProof/>
               </w:rPr>
-              <w:t>Lecture 05: Substitution Method</w:t>
+              <w:t>Lecture 05: Substitution M</w:t>
+            </w:r>
+            <w:r>
+              <w:rPr>
+                <w:rStyle w:val="Hyperlink"/>
+                <w:noProof/>
+              </w:rPr>
+              <w:t>e</w:t>
+            </w:r>
+            <w:r>
+              <w:rPr>
+                <w:rStyle w:val="Hyperlink"/>
+                <w:noProof/>
+              </w:rPr>
+              <w:t>thod</w:t>
             </w:r>
             <w:r>
               <w:rPr>
@@ -747,7 +761,7 @@
                 <w:noProof/>
                 <w:webHidden/>
               </w:rPr>
-              <w:instrText xml:space="preserve"> PAGEREF _Toc200710155 \h </w:instrText>
+              <w:instrText xml:space="preserve"> PAGEREF _Toc201000415 \h </w:instrText>
             </w:r>
             <w:r>
               <w:rPr>
@@ -768,6 +782,148 @@
                 <w:webHidden/>
               </w:rPr>
               <w:t>8</w:t>
+            </w:r>
+            <w:r>
+              <w:rPr>
+                <w:noProof/>
+                <w:webHidden/>
+              </w:rPr>
+              <w:fldChar w:fldCharType="end"/>
+            </w:r>
+          </w:hyperlink>
+        </w:p>
+        <w:p>
+          <w:pPr>
+            <w:pStyle w:val="TOC2"/>
+            <w:tabs>
+              <w:tab w:val="right" w:leader="dot" w:pos="9016"/>
+            </w:tabs>
+            <w:rPr>
+              <w:rFonts w:eastAsiaTheme="minorEastAsia"/>
+              <w:noProof/>
+              <w:szCs w:val="24"/>
+              <w:lang w:eastAsia="en-IN"/>
+            </w:rPr>
+          </w:pPr>
+          <w:hyperlink w:anchor="_Toc201000416" w:history="1">
+            <w:r>
+              <w:rPr>
+                <w:rStyle w:val="Hyperlink"/>
+                <w:noProof/>
+              </w:rPr>
+              <w:t>Weekley Test</w:t>
+            </w:r>
+            <w:r>
+              <w:rPr>
+                <w:noProof/>
+                <w:webHidden/>
+              </w:rPr>
+              <w:tab/>
+            </w:r>
+            <w:r>
+              <w:rPr>
+                <w:noProof/>
+                <w:webHidden/>
+              </w:rPr>
+              <w:fldChar w:fldCharType="begin"/>
+            </w:r>
+            <w:r>
+              <w:rPr>
+                <w:noProof/>
+                <w:webHidden/>
+              </w:rPr>
+              <w:instrText xml:space="preserve"> PAGEREF _Toc201000416 \h </w:instrText>
+            </w:r>
+            <w:r>
+              <w:rPr>
+                <w:noProof/>
+                <w:webHidden/>
+              </w:rPr>
+            </w:r>
+            <w:r>
+              <w:rPr>
+                <w:noProof/>
+                <w:webHidden/>
+              </w:rPr>
+              <w:fldChar w:fldCharType="separate"/>
+            </w:r>
+            <w:r>
+              <w:rPr>
+                <w:noProof/>
+                <w:webHidden/>
+              </w:rPr>
+              <w:t>9</w:t>
+            </w:r>
+            <w:r>
+              <w:rPr>
+                <w:noProof/>
+                <w:webHidden/>
+              </w:rPr>
+              <w:fldChar w:fldCharType="end"/>
+            </w:r>
+          </w:hyperlink>
+        </w:p>
+        <w:p>
+          <w:pPr>
+            <w:pStyle w:val="TOC3"/>
+            <w:tabs>
+              <w:tab w:val="right" w:leader="dot" w:pos="9016"/>
+            </w:tabs>
+            <w:rPr>
+              <w:rFonts w:eastAsiaTheme="minorEastAsia"/>
+              <w:noProof/>
+              <w:szCs w:val="24"/>
+              <w:lang w:eastAsia="en-IN"/>
+            </w:rPr>
+          </w:pPr>
+          <w:hyperlink w:anchor="_Toc201000417" w:history="1">
+            <w:r>
+              <w:rPr>
+                <w:rStyle w:val="Hyperlink"/>
+                <w:noProof/>
+              </w:rPr>
+              <w:t>2023</w:t>
+            </w:r>
+            <w:r>
+              <w:rPr>
+                <w:noProof/>
+                <w:webHidden/>
+              </w:rPr>
+              <w:tab/>
+            </w:r>
+            <w:r>
+              <w:rPr>
+                <w:noProof/>
+                <w:webHidden/>
+              </w:rPr>
+              <w:fldChar w:fldCharType="begin"/>
+            </w:r>
+            <w:r>
+              <w:rPr>
+                <w:noProof/>
+                <w:webHidden/>
+              </w:rPr>
+              <w:instrText xml:space="preserve"> PAGEREF _Toc201000417 \h </w:instrText>
+            </w:r>
+            <w:r>
+              <w:rPr>
+                <w:noProof/>
+                <w:webHidden/>
+              </w:rPr>
+            </w:r>
+            <w:r>
+              <w:rPr>
+                <w:noProof/>
+                <w:webHidden/>
+              </w:rPr>
+              <w:fldChar w:fldCharType="separate"/>
+            </w:r>
+            <w:r>
+              <w:rPr>
+                <w:noProof/>
+                <w:webHidden/>
+              </w:rPr>
+              <w:t>9</w:t>
             </w:r>
             <w:r>
               <w:rPr>
@@ -791,7 +947,7 @@
               <w:lang w:eastAsia="en-IN"/>
             </w:rPr>
           </w:pPr>
-          <w:hyperlink w:anchor="_Toc200710156" w:history="1">
+          <w:hyperlink w:anchor="_Toc201000418" w:history="1">
             <w:r>
               <w:rPr>
                 <w:rStyle w:val="Hyperlink"/>
@@ -819,7 +975,7 @@
                 <w:noProof/>
                 <w:webHidden/>
               </w:rPr>
-              <w:instrText xml:space="preserve"> PAGEREF _Toc200710156 \h </w:instrText>
+              <w:instrText xml:space="preserve"> PAGEREF _Toc201000418 \h </w:instrText>
             </w:r>
             <w:r>
               <w:rPr>
@@ -839,7 +995,7 @@
                 <w:noProof/>
                 <w:webHidden/>
               </w:rPr>
-              <w:t>9</w:t>
+              <w:t>10</w:t>
             </w:r>
             <w:r>
               <w:rPr>
@@ -863,7 +1019,7 @@
               <w:lang w:eastAsia="en-IN"/>
             </w:rPr>
           </w:pPr>
-          <w:hyperlink w:anchor="_Toc200710157" w:history="1">
+          <w:hyperlink w:anchor="_Toc201000419" w:history="1">
             <w:r>
               <w:rPr>
                 <w:rStyle w:val="Hyperlink"/>
@@ -890,7 +1046,7 @@
                 <w:noProof/>
                 <w:webHidden/>
               </w:rPr>
-              <w:instrText xml:space="preserve"> PAGEREF _Toc200710157 \h </w:instrText>
+              <w:instrText xml:space="preserve"> PAGEREF _Toc201000419 \h </w:instrText>
             </w:r>
             <w:r>
               <w:rPr>
@@ -910,7 +1066,7 @@
                 <w:noProof/>
                 <w:webHidden/>
               </w:rPr>
-              <w:t>9</w:t>
+              <w:t>10</w:t>
             </w:r>
             <w:r>
               <w:rPr>
@@ -934,7 +1090,7 @@
               <w:lang w:eastAsia="en-IN"/>
             </w:rPr>
           </w:pPr>
-          <w:hyperlink w:anchor="_Toc200710158" w:history="1">
+          <w:hyperlink w:anchor="_Toc201000420" w:history="1">
             <w:r>
               <w:rPr>
                 <w:rStyle w:val="Hyperlink"/>
@@ -962,7 +1118,7 @@
                 <w:noProof/>
                 <w:webHidden/>
               </w:rPr>
-              <w:instrText xml:space="preserve"> PAGEREF _Toc200710158 \h </w:instrText>
+              <w:instrText xml:space="preserve"> PAGEREF _Toc201000420 \h </w:instrText>
             </w:r>
             <w:r>
               <w:rPr>
@@ -982,7 +1138,7 @@
                 <w:noProof/>
                 <w:webHidden/>
               </w:rPr>
-              <w:t>10</w:t>
+              <w:t>15</w:t>
             </w:r>
             <w:r>
               <w:rPr>
@@ -1006,7 +1162,7 @@
               <w:lang w:eastAsia="en-IN"/>
             </w:rPr>
           </w:pPr>
-          <w:hyperlink w:anchor="_Toc200710159" w:history="1">
+          <w:hyperlink w:anchor="_Toc201000421" w:history="1">
             <w:r>
               <w:rPr>
                 <w:rStyle w:val="Hyperlink"/>
@@ -1034,7 +1190,7 @@
                 <w:noProof/>
                 <w:webHidden/>
               </w:rPr>
-              <w:instrText xml:space="preserve"> PAGEREF _Toc200710159 \h </w:instrText>
+              <w:instrText xml:space="preserve"> PAGEREF _Toc201000421 \h </w:instrText>
             </w:r>
             <w:r>
               <w:rPr>
@@ -1054,7 +1210,7 @@
                 <w:noProof/>
                 <w:webHidden/>
               </w:rPr>
-              <w:t>11</w:t>
+              <w:t>16</w:t>
             </w:r>
             <w:r>
               <w:rPr>
@@ -1078,7 +1234,7 @@
               <w:lang w:eastAsia="en-IN"/>
             </w:rPr>
           </w:pPr>
-          <w:hyperlink w:anchor="_Toc200710160" w:history="1">
+          <w:hyperlink w:anchor="_Toc201000422" w:history="1">
             <w:r>
               <w:rPr>
                 <w:rStyle w:val="Hyperlink"/>
@@ -1106,7 +1262,7 @@
                 <w:noProof/>
                 <w:webHidden/>
               </w:rPr>
-              <w:instrText xml:space="preserve"> PAGEREF _Toc200710160 \h </w:instrText>
+              <w:instrText xml:space="preserve"> PAGEREF _Toc201000422 \h </w:instrText>
             </w:r>
             <w:r>
               <w:rPr>
@@ -1126,7 +1282,7 @@
                 <w:noProof/>
                 <w:webHidden/>
               </w:rPr>
-              <w:t>12</w:t>
+              <w:t>17</w:t>
             </w:r>
             <w:r>
               <w:rPr>
@@ -1150,7 +1306,7 @@
               <w:lang w:eastAsia="en-IN"/>
             </w:rPr>
           </w:pPr>
-          <w:hyperlink w:anchor="_Toc200710161" w:history="1">
+          <w:hyperlink w:anchor="_Toc201000423" w:history="1">
             <w:r>
               <w:rPr>
                 <w:rStyle w:val="Hyperlink"/>
@@ -1178,7 +1334,7 @@
                 <w:noProof/>
                 <w:webHidden/>
               </w:rPr>
-              <w:instrText xml:space="preserve"> PAGEREF _Toc200710161 \h </w:instrText>
+              <w:instrText xml:space="preserve"> PAGEREF _Toc201000423 \h </w:instrText>
             </w:r>
             <w:r>
               <w:rPr>
@@ -1198,7 +1354,7 @@
                 <w:noProof/>
                 <w:webHidden/>
               </w:rPr>
-              <w:t>13</w:t>
+              <w:t>18</w:t>
             </w:r>
             <w:r>
               <w:rPr>
@@ -1222,7 +1378,7 @@
               <w:lang w:eastAsia="en-IN"/>
             </w:rPr>
           </w:pPr>
-          <w:hyperlink w:anchor="_Toc200710162" w:history="1">
+          <w:hyperlink w:anchor="_Toc201000424" w:history="1">
             <w:r>
               <w:rPr>
                 <w:rStyle w:val="Hyperlink"/>
@@ -1250,7 +1406,7 @@
                 <w:noProof/>
                 <w:webHidden/>
               </w:rPr>
-              <w:instrText xml:space="preserve"> PAGEREF _Toc200710162 \h </w:instrText>
+              <w:instrText xml:space="preserve"> PAGEREF _Toc201000424 \h </w:instrText>
             </w:r>
             <w:r>
               <w:rPr>
@@ -1270,7 +1426,7 @@
                 <w:noProof/>
                 <w:webHidden/>
               </w:rPr>
-              <w:t>14</w:t>
+              <w:t>19</w:t>
             </w:r>
             <w:r>
               <w:rPr>
@@ -1294,7 +1450,7 @@
               <w:lang w:eastAsia="en-IN"/>
             </w:rPr>
           </w:pPr>
-          <w:hyperlink w:anchor="_Toc200710163" w:history="1">
+          <w:hyperlink w:anchor="_Toc201000425" w:history="1">
             <w:r>
               <w:rPr>
                 <w:rStyle w:val="Hyperlink"/>
@@ -1322,7 +1478,7 @@
                 <w:noProof/>
                 <w:webHidden/>
               </w:rPr>
-              <w:instrText xml:space="preserve"> PAGEREF _Toc200710163 \h </w:instrText>
+              <w:instrText xml:space="preserve"> PAGEREF _Toc201000425 \h </w:instrText>
             </w:r>
             <w:r>
               <w:rPr>
@@ -1342,7 +1498,7 @@
                 <w:noProof/>
                 <w:webHidden/>
               </w:rPr>
-              <w:t>15</w:t>
+              <w:t>20</w:t>
             </w:r>
             <w:r>
               <w:rPr>
@@ -1366,7 +1522,7 @@
               <w:lang w:eastAsia="en-IN"/>
             </w:rPr>
           </w:pPr>
-          <w:hyperlink w:anchor="_Toc200710164" w:history="1">
+          <w:hyperlink w:anchor="_Toc201000426" w:history="1">
             <w:r>
               <w:rPr>
                 <w:rStyle w:val="Hyperlink"/>
@@ -1394,7 +1550,7 @@
                 <w:noProof/>
                 <w:webHidden/>
               </w:rPr>
-              <w:instrText xml:space="preserve"> PAGEREF _Toc200710164 \h </w:instrText>
+              <w:instrText xml:space="preserve"> PAGEREF _Toc201000426 \h </w:instrText>
             </w:r>
             <w:r>
               <w:rPr>
@@ -1414,7 +1570,7 @@
                 <w:noProof/>
                 <w:webHidden/>
               </w:rPr>
-              <w:t>16</w:t>
+              <w:t>21</w:t>
             </w:r>
             <w:r>
               <w:rPr>
@@ -1438,7 +1594,7 @@
               <w:lang w:eastAsia="en-IN"/>
             </w:rPr>
           </w:pPr>
-          <w:hyperlink w:anchor="_Toc200710165" w:history="1">
+          <w:hyperlink w:anchor="_Toc201000427" w:history="1">
             <w:r>
               <w:rPr>
                 <w:rStyle w:val="Hyperlink"/>
@@ -1466,7 +1622,7 @@
                 <w:noProof/>
                 <w:webHidden/>
               </w:rPr>
-              <w:instrText xml:space="preserve"> PAGEREF _Toc200710165 \h </w:instrText>
+              <w:instrText xml:space="preserve"> PAGEREF _Toc201000427 \h </w:instrText>
             </w:r>
             <w:r>
               <w:rPr>
@@ -1486,7 +1642,7 @@
                 <w:noProof/>
                 <w:webHidden/>
               </w:rPr>
-              <w:t>17</w:t>
+              <w:t>22</w:t>
             </w:r>
             <w:r>
               <w:rPr>
@@ -1510,7 +1666,7 @@
               <w:lang w:eastAsia="en-IN"/>
             </w:rPr>
           </w:pPr>
-          <w:hyperlink w:anchor="_Toc200710166" w:history="1">
+          <w:hyperlink w:anchor="_Toc201000428" w:history="1">
             <w:r>
               <w:rPr>
                 <w:rStyle w:val="Hyperlink"/>
@@ -1538,7 +1694,7 @@
                 <w:noProof/>
                 <w:webHidden/>
               </w:rPr>
-              <w:instrText xml:space="preserve"> PAGEREF _Toc200710166 \h </w:instrText>
+              <w:instrText xml:space="preserve"> PAGEREF _Toc201000428 \h </w:instrText>
             </w:r>
             <w:r>
               <w:rPr>
@@ -1558,7 +1714,7 @@
                 <w:noProof/>
                 <w:webHidden/>
               </w:rPr>
-              <w:t>18</w:t>
+              <w:t>23</w:t>
             </w:r>
             <w:r>
               <w:rPr>
@@ -1582,7 +1738,7 @@
               <w:lang w:eastAsia="en-IN"/>
             </w:rPr>
           </w:pPr>
-          <w:hyperlink w:anchor="_Toc200710167" w:history="1">
+          <w:hyperlink w:anchor="_Toc201000429" w:history="1">
             <w:r>
               <w:rPr>
                 <w:rStyle w:val="Hyperlink"/>
@@ -1610,7 +1766,7 @@
                 <w:noProof/>
                 <w:webHidden/>
               </w:rPr>
-              <w:instrText xml:space="preserve"> PAGEREF _Toc200710167 \h </w:instrText>
+              <w:instrText xml:space="preserve"> PAGEREF _Toc201000429 \h </w:instrText>
             </w:r>
             <w:r>
               <w:rPr>
@@ -1630,7 +1786,7 @@
                 <w:noProof/>
                 <w:webHidden/>
               </w:rPr>
-              <w:t>19</w:t>
+              <w:t>24</w:t>
             </w:r>
             <w:r>
               <w:rPr>
@@ -1654,7 +1810,7 @@
               <w:lang w:eastAsia="en-IN"/>
             </w:rPr>
           </w:pPr>
-          <w:hyperlink w:anchor="_Toc200710168" w:history="1">
+          <w:hyperlink w:anchor="_Toc201000430" w:history="1">
             <w:r>
               <w:rPr>
                 <w:rStyle w:val="Hyperlink"/>
@@ -1682,7 +1838,7 @@
                 <w:noProof/>
                 <w:webHidden/>
               </w:rPr>
-              <w:instrText xml:space="preserve"> PAGEREF _Toc200710168 \h </w:instrText>
+              <w:instrText xml:space="preserve"> PAGEREF _Toc201000430 \h </w:instrText>
             </w:r>
             <w:r>
               <w:rPr>
@@ -1702,7 +1858,7 @@
                 <w:noProof/>
                 <w:webHidden/>
               </w:rPr>
-              <w:t>20</w:t>
+              <w:t>25</w:t>
             </w:r>
             <w:r>
               <w:rPr>
@@ -1726,7 +1882,7 @@
               <w:lang w:eastAsia="en-IN"/>
             </w:rPr>
           </w:pPr>
-          <w:hyperlink w:anchor="_Toc200710169" w:history="1">
+          <w:hyperlink w:anchor="_Toc201000431" w:history="1">
             <w:r>
               <w:rPr>
                 <w:rStyle w:val="Hyperlink"/>
@@ -1753,7 +1909,7 @@
                 <w:noProof/>
                 <w:webHidden/>
               </w:rPr>
-              <w:instrText xml:space="preserve"> PAGEREF _Toc200710169 \h </w:instrText>
+              <w:instrText xml:space="preserve"> PAGEREF _Toc201000431 \h </w:instrText>
             </w:r>
             <w:r>
               <w:rPr>
@@ -1773,7 +1929,7 @@
                 <w:noProof/>
                 <w:webHidden/>
               </w:rPr>
-              <w:t>20</w:t>
+              <w:t>25</w:t>
             </w:r>
             <w:r>
               <w:rPr>
@@ -1797,7 +1953,7 @@
               <w:lang w:eastAsia="en-IN"/>
             </w:rPr>
           </w:pPr>
-          <w:hyperlink w:anchor="_Toc200710170" w:history="1">
+          <w:hyperlink w:anchor="_Toc201000432" w:history="1">
             <w:r>
               <w:rPr>
                 <w:rStyle w:val="Hyperlink"/>
@@ -1824,7 +1980,7 @@
                 <w:noProof/>
                 <w:webHidden/>
               </w:rPr>
-              <w:instrText xml:space="preserve"> PAGEREF _Toc200710170 \h </w:instrText>
+              <w:instrText xml:space="preserve"> PAGEREF _Toc201000432 \h </w:instrText>
             </w:r>
             <w:r>
               <w:rPr>
@@ -1844,7 +2000,7 @@
                 <w:noProof/>
                 <w:webHidden/>
               </w:rPr>
-              <w:t>21</w:t>
+              <w:t>26</w:t>
             </w:r>
             <w:r>
               <w:rPr>
@@ -1868,7 +2024,7 @@
               <w:lang w:eastAsia="en-IN"/>
             </w:rPr>
           </w:pPr>
-          <w:hyperlink w:anchor="_Toc200710171" w:history="1">
+          <w:hyperlink w:anchor="_Toc201000433" w:history="1">
             <w:r>
               <w:rPr>
                 <w:rStyle w:val="Hyperlink"/>
@@ -1895,7 +2051,7 @@
                 <w:noProof/>
                 <w:webHidden/>
               </w:rPr>
-              <w:instrText xml:space="preserve"> PAGEREF _Toc200710171 \h </w:instrText>
+              <w:instrText xml:space="preserve"> PAGEREF _Toc201000433 \h </w:instrText>
             </w:r>
             <w:r>
               <w:rPr>
@@ -1915,7 +2071,7 @@
                 <w:noProof/>
                 <w:webHidden/>
               </w:rPr>
-              <w:t>22</w:t>
+              <w:t>27</w:t>
             </w:r>
             <w:r>
               <w:rPr>
@@ -1939,7 +2095,7 @@
               <w:lang w:eastAsia="en-IN"/>
             </w:rPr>
           </w:pPr>
-          <w:hyperlink w:anchor="_Toc200710172" w:history="1">
+          <w:hyperlink w:anchor="_Toc201000434" w:history="1">
             <w:r>
               <w:rPr>
                 <w:rStyle w:val="Hyperlink"/>
@@ -1966,7 +2122,7 @@
                 <w:noProof/>
                 <w:webHidden/>
               </w:rPr>
-              <w:instrText xml:space="preserve"> PAGEREF _Toc200710172 \h </w:instrText>
+              <w:instrText xml:space="preserve"> PAGEREF _Toc201000434 \h </w:instrText>
             </w:r>
             <w:r>
               <w:rPr>
@@ -1986,7 +2142,7 @@
                 <w:noProof/>
                 <w:webHidden/>
               </w:rPr>
-              <w:t>22</w:t>
+              <w:t>27</w:t>
             </w:r>
             <w:r>
               <w:rPr>
@@ -2010,7 +2166,7 @@
               <w:lang w:eastAsia="en-IN"/>
             </w:rPr>
           </w:pPr>
-          <w:hyperlink w:anchor="_Toc200710173" w:history="1">
+          <w:hyperlink w:anchor="_Toc201000435" w:history="1">
             <w:r>
               <w:rPr>
                 <w:rStyle w:val="Hyperlink"/>
@@ -2037,7 +2193,7 @@
                 <w:noProof/>
                 <w:webHidden/>
               </w:rPr>
-              <w:instrText xml:space="preserve"> PAGEREF _Toc200710173 \h </w:instrText>
+              <w:instrText xml:space="preserve"> PAGEREF _Toc201000435 \h </w:instrText>
             </w:r>
             <w:r>
               <w:rPr>
@@ -2057,7 +2213,7 @@
                 <w:noProof/>
                 <w:webHidden/>
               </w:rPr>
-              <w:t>26</w:t>
+              <w:t>31</w:t>
             </w:r>
             <w:r>
               <w:rPr>
@@ -2081,7 +2237,7 @@
               <w:lang w:eastAsia="en-IN"/>
             </w:rPr>
           </w:pPr>
-          <w:hyperlink w:anchor="_Toc200710174" w:history="1">
+          <w:hyperlink w:anchor="_Toc201000436" w:history="1">
             <w:r>
               <w:rPr>
                 <w:rStyle w:val="Hyperlink"/>
@@ -2108,7 +2264,7 @@
                 <w:noProof/>
                 <w:webHidden/>
               </w:rPr>
-              <w:instrText xml:space="preserve"> PAGEREF _Toc200710174 \h </w:instrText>
+              <w:instrText xml:space="preserve"> PAGEREF _Toc201000436 \h </w:instrText>
             </w:r>
             <w:r>
               <w:rPr>
@@ -2128,7 +2284,7 @@
                 <w:noProof/>
                 <w:webHidden/>
               </w:rPr>
-              <w:t>26</w:t>
+              <w:t>31</w:t>
             </w:r>
             <w:r>
               <w:rPr>
@@ -2152,7 +2308,7 @@
               <w:lang w:eastAsia="en-IN"/>
             </w:rPr>
           </w:pPr>
-          <w:hyperlink w:anchor="_Toc200710175" w:history="1">
+          <w:hyperlink w:anchor="_Toc201000437" w:history="1">
             <w:r>
               <w:rPr>
                 <w:rStyle w:val="Hyperlink"/>
@@ -2179,7 +2335,7 @@
                 <w:noProof/>
                 <w:webHidden/>
               </w:rPr>
-              <w:instrText xml:space="preserve"> PAGEREF _Toc200710175 \h </w:instrText>
+              <w:instrText xml:space="preserve"> PAGEREF _Toc201000437 \h </w:instrText>
             </w:r>
             <w:r>
               <w:rPr>
@@ -2199,7 +2355,7 @@
                 <w:noProof/>
                 <w:webHidden/>
               </w:rPr>
-              <w:t>27</w:t>
+              <w:t>32</w:t>
             </w:r>
             <w:r>
               <w:rPr>
@@ -2223,7 +2379,7 @@
               <w:lang w:eastAsia="en-IN"/>
             </w:rPr>
           </w:pPr>
-          <w:hyperlink w:anchor="_Toc200710176" w:history="1">
+          <w:hyperlink w:anchor="_Toc201000438" w:history="1">
             <w:r>
               <w:rPr>
                 <w:rStyle w:val="Hyperlink"/>
@@ -2250,7 +2406,7 @@
                 <w:noProof/>
                 <w:webHidden/>
               </w:rPr>
-              <w:instrText xml:space="preserve"> PAGEREF _Toc200710176 \h </w:instrText>
+              <w:instrText xml:space="preserve"> PAGEREF _Toc201000438 \h </w:instrText>
             </w:r>
             <w:r>
               <w:rPr>
@@ -2270,7 +2426,7 @@
                 <w:noProof/>
                 <w:webHidden/>
               </w:rPr>
-              <w:t>28</w:t>
+              <w:t>33</w:t>
             </w:r>
             <w:r>
               <w:rPr>
@@ -2294,7 +2450,7 @@
               <w:lang w:eastAsia="en-IN"/>
             </w:rPr>
           </w:pPr>
-          <w:hyperlink w:anchor="_Toc200710177" w:history="1">
+          <w:hyperlink w:anchor="_Toc201000439" w:history="1">
             <w:r>
               <w:rPr>
                 <w:rStyle w:val="Hyperlink"/>
@@ -2321,7 +2477,7 @@
                 <w:noProof/>
                 <w:webHidden/>
               </w:rPr>
-              <w:instrText xml:space="preserve"> PAGEREF _Toc200710177 \h </w:instrText>
+              <w:instrText xml:space="preserve"> PAGEREF _Toc201000439 \h </w:instrText>
             </w:r>
             <w:r>
               <w:rPr>
@@ -2341,7 +2497,78 @@
                 <w:noProof/>
                 <w:webHidden/>
               </w:rPr>
-              <w:t>29</w:t>
+              <w:t>34</w:t>
+            </w:r>
+            <w:r>
+              <w:rPr>
+                <w:noProof/>
+                <w:webHidden/>
+              </w:rPr>
+              <w:fldChar w:fldCharType="end"/>
+            </w:r>
+          </w:hyperlink>
+        </w:p>
+        <w:p>
+          <w:pPr>
+            <w:pStyle w:val="TOC3"/>
+            <w:tabs>
+              <w:tab w:val="right" w:leader="dot" w:pos="9016"/>
+            </w:tabs>
+            <w:rPr>
+              <w:rFonts w:eastAsiaTheme="minorEastAsia"/>
+              <w:noProof/>
+              <w:szCs w:val="24"/>
+              <w:lang w:eastAsia="en-IN"/>
+            </w:rPr>
+          </w:pPr>
+          <w:hyperlink w:anchor="_Toc201000440" w:history="1">
+            <w:r>
+              <w:rPr>
+                <w:rStyle w:val="Hyperlink"/>
+                <w:noProof/>
+              </w:rPr>
+              <w:t>Master’s Theorem</w:t>
+            </w:r>
+            <w:r>
+              <w:rPr>
+                <w:noProof/>
+                <w:webHidden/>
+              </w:rPr>
+              <w:tab/>
+            </w:r>
+            <w:r>
+              <w:rPr>
+                <w:noProof/>
+                <w:webHidden/>
+              </w:rPr>
+              <w:fldChar w:fldCharType="begin"/>
+            </w:r>
+            <w:r>
+              <w:rPr>
+                <w:noProof/>
+                <w:webHidden/>
+              </w:rPr>
+              <w:instrText xml:space="preserve"> PAGEREF _Toc201000440 \h </w:instrText>
+            </w:r>
+            <w:r>
+              <w:rPr>
+                <w:noProof/>
+                <w:webHidden/>
+              </w:rPr>
+            </w:r>
+            <w:r>
+              <w:rPr>
+                <w:noProof/>
+                <w:webHidden/>
+              </w:rPr>
+              <w:fldChar w:fldCharType="separate"/>
+            </w:r>
+            <w:r>
+              <w:rPr>
+                <w:noProof/>
+                <w:webHidden/>
+              </w:rPr>
+              <w:t>35</w:t>
             </w:r>
             <w:r>
               <w:rPr>
@@ -2365,7 +2592,7 @@
               <w:lang w:eastAsia="en-IN"/>
             </w:rPr>
           </w:pPr>
-          <w:hyperlink w:anchor="_Toc200710178" w:history="1">
+          <w:hyperlink w:anchor="_Toc201000441" w:history="1">
             <w:r>
               <w:rPr>
                 <w:rStyle w:val="Hyperlink"/>
@@ -2392,7 +2619,7 @@
                 <w:noProof/>
                 <w:webHidden/>
               </w:rPr>
-              <w:instrText xml:space="preserve"> PAGEREF _Toc200710178 \h </w:instrText>
+              <w:instrText xml:space="preserve"> PAGEREF _Toc201000441 \h </w:instrText>
             </w:r>
             <w:r>
               <w:rPr>
@@ -2412,7 +2639,7 @@
                 <w:noProof/>
                 <w:webHidden/>
               </w:rPr>
-              <w:t>31</w:t>
+              <w:t>36</w:t>
             </w:r>
             <w:r>
               <w:rPr>
@@ -2436,7 +2663,7 @@
               <w:lang w:eastAsia="en-IN"/>
             </w:rPr>
           </w:pPr>
-          <w:hyperlink w:anchor="_Toc200710179" w:history="1">
+          <w:hyperlink w:anchor="_Toc201000442" w:history="1">
             <w:r>
               <w:rPr>
                 <w:rStyle w:val="Hyperlink"/>
@@ -2463,7 +2690,7 @@
                 <w:noProof/>
                 <w:webHidden/>
               </w:rPr>
-              <w:instrText xml:space="preserve"> PAGEREF _Toc200710179 \h </w:instrText>
+              <w:instrText xml:space="preserve"> PAGEREF _Toc201000442 \h </w:instrText>
             </w:r>
             <w:r>
               <w:rPr>
@@ -2483,7 +2710,1143 @@
                 <w:noProof/>
                 <w:webHidden/>
               </w:rPr>
-              <w:t>34</w:t>
+              <w:t>39</w:t>
+            </w:r>
+            <w:r>
+              <w:rPr>
+                <w:noProof/>
+                <w:webHidden/>
+              </w:rPr>
+              <w:fldChar w:fldCharType="end"/>
+            </w:r>
+          </w:hyperlink>
+        </w:p>
+        <w:p>
+          <w:pPr>
+            <w:pStyle w:val="TOC2"/>
+            <w:tabs>
+              <w:tab w:val="right" w:leader="dot" w:pos="9016"/>
+            </w:tabs>
+            <w:rPr>
+              <w:rFonts w:eastAsiaTheme="minorEastAsia"/>
+              <w:noProof/>
+              <w:szCs w:val="24"/>
+              <w:lang w:eastAsia="en-IN"/>
+            </w:rPr>
+          </w:pPr>
+          <w:hyperlink w:anchor="_Toc201000443" w:history="1">
+            <w:r>
+              <w:rPr>
+                <w:rStyle w:val="Hyperlink"/>
+                <w:noProof/>
+              </w:rPr>
+              <w:t>01 – Implementation of Dijkstra’s Algorithm</w:t>
+            </w:r>
+            <w:r>
+              <w:rPr>
+                <w:noProof/>
+                <w:webHidden/>
+              </w:rPr>
+              <w:tab/>
+            </w:r>
+            <w:r>
+              <w:rPr>
+                <w:noProof/>
+                <w:webHidden/>
+              </w:rPr>
+              <w:fldChar w:fldCharType="begin"/>
+            </w:r>
+            <w:r>
+              <w:rPr>
+                <w:noProof/>
+                <w:webHidden/>
+              </w:rPr>
+              <w:instrText xml:space="preserve"> PAGEREF _Toc201000443 \h </w:instrText>
+            </w:r>
+            <w:r>
+              <w:rPr>
+                <w:noProof/>
+                <w:webHidden/>
+              </w:rPr>
+            </w:r>
+            <w:r>
+              <w:rPr>
+                <w:noProof/>
+                <w:webHidden/>
+              </w:rPr>
+              <w:fldChar w:fldCharType="separate"/>
+            </w:r>
+            <w:r>
+              <w:rPr>
+                <w:noProof/>
+                <w:webHidden/>
+              </w:rPr>
+              <w:t>39</w:t>
+            </w:r>
+            <w:r>
+              <w:rPr>
+                <w:noProof/>
+                <w:webHidden/>
+              </w:rPr>
+              <w:fldChar w:fldCharType="end"/>
+            </w:r>
+          </w:hyperlink>
+        </w:p>
+        <w:p>
+          <w:pPr>
+            <w:pStyle w:val="TOC2"/>
+            <w:tabs>
+              <w:tab w:val="right" w:leader="dot" w:pos="9016"/>
+            </w:tabs>
+            <w:rPr>
+              <w:rFonts w:eastAsiaTheme="minorEastAsia"/>
+              <w:noProof/>
+              <w:szCs w:val="24"/>
+              <w:lang w:eastAsia="en-IN"/>
+            </w:rPr>
+          </w:pPr>
+          <w:hyperlink w:anchor="_Toc201000444" w:history="1">
+            <w:r>
+              <w:rPr>
+                <w:rStyle w:val="Hyperlink"/>
+                <w:noProof/>
+              </w:rPr>
+              <w:t>02 - Implementation of Bellman-Ford Algorithm</w:t>
+            </w:r>
+            <w:r>
+              <w:rPr>
+                <w:noProof/>
+                <w:webHidden/>
+              </w:rPr>
+              <w:tab/>
+            </w:r>
+            <w:r>
+              <w:rPr>
+                <w:noProof/>
+                <w:webHidden/>
+              </w:rPr>
+              <w:fldChar w:fldCharType="begin"/>
+            </w:r>
+            <w:r>
+              <w:rPr>
+                <w:noProof/>
+                <w:webHidden/>
+              </w:rPr>
+              <w:instrText xml:space="preserve"> PAGEREF _Toc201000444 \h </w:instrText>
+            </w:r>
+            <w:r>
+              <w:rPr>
+                <w:noProof/>
+                <w:webHidden/>
+              </w:rPr>
+            </w:r>
+            <w:r>
+              <w:rPr>
+                <w:noProof/>
+                <w:webHidden/>
+              </w:rPr>
+              <w:fldChar w:fldCharType="separate"/>
+            </w:r>
+            <w:r>
+              <w:rPr>
+                <w:noProof/>
+                <w:webHidden/>
+              </w:rPr>
+              <w:t>40</w:t>
+            </w:r>
+            <w:r>
+              <w:rPr>
+                <w:noProof/>
+                <w:webHidden/>
+              </w:rPr>
+              <w:fldChar w:fldCharType="end"/>
+            </w:r>
+          </w:hyperlink>
+        </w:p>
+        <w:p>
+          <w:pPr>
+            <w:pStyle w:val="TOC2"/>
+            <w:tabs>
+              <w:tab w:val="right" w:leader="dot" w:pos="9016"/>
+            </w:tabs>
+            <w:rPr>
+              <w:rFonts w:eastAsiaTheme="minorEastAsia"/>
+              <w:noProof/>
+              <w:szCs w:val="24"/>
+              <w:lang w:eastAsia="en-IN"/>
+            </w:rPr>
+          </w:pPr>
+          <w:hyperlink w:anchor="_Toc201000445" w:history="1">
+            <w:r>
+              <w:rPr>
+                <w:rStyle w:val="Hyperlink"/>
+                <w:noProof/>
+              </w:rPr>
+              <w:t>03 - Implementation of Kahn’s Algorithm</w:t>
+            </w:r>
+            <w:r>
+              <w:rPr>
+                <w:noProof/>
+                <w:webHidden/>
+              </w:rPr>
+              <w:tab/>
+            </w:r>
+            <w:r>
+              <w:rPr>
+                <w:noProof/>
+                <w:webHidden/>
+              </w:rPr>
+              <w:fldChar w:fldCharType="begin"/>
+            </w:r>
+            <w:r>
+              <w:rPr>
+                <w:noProof/>
+                <w:webHidden/>
+              </w:rPr>
+              <w:instrText xml:space="preserve"> PAGEREF _Toc201000445 \h </w:instrText>
+            </w:r>
+            <w:r>
+              <w:rPr>
+                <w:noProof/>
+                <w:webHidden/>
+              </w:rPr>
+            </w:r>
+            <w:r>
+              <w:rPr>
+                <w:noProof/>
+                <w:webHidden/>
+              </w:rPr>
+              <w:fldChar w:fldCharType="separate"/>
+            </w:r>
+            <w:r>
+              <w:rPr>
+                <w:noProof/>
+                <w:webHidden/>
+              </w:rPr>
+              <w:t>41</w:t>
+            </w:r>
+            <w:r>
+              <w:rPr>
+                <w:noProof/>
+                <w:webHidden/>
+              </w:rPr>
+              <w:fldChar w:fldCharType="end"/>
+            </w:r>
+          </w:hyperlink>
+        </w:p>
+        <w:p>
+          <w:pPr>
+            <w:pStyle w:val="TOC2"/>
+            <w:tabs>
+              <w:tab w:val="right" w:leader="dot" w:pos="9016"/>
+            </w:tabs>
+            <w:rPr>
+              <w:rFonts w:eastAsiaTheme="minorEastAsia"/>
+              <w:noProof/>
+              <w:szCs w:val="24"/>
+              <w:lang w:eastAsia="en-IN"/>
+            </w:rPr>
+          </w:pPr>
+          <w:hyperlink w:anchor="_Toc201000446" w:history="1">
+            <w:r>
+              <w:rPr>
+                <w:rStyle w:val="Hyperlink"/>
+                <w:noProof/>
+              </w:rPr>
+              <w:t>04 - Implementation of Dinic’s Algorithm</w:t>
+            </w:r>
+            <w:r>
+              <w:rPr>
+                <w:noProof/>
+                <w:webHidden/>
+              </w:rPr>
+              <w:tab/>
+            </w:r>
+            <w:r>
+              <w:rPr>
+                <w:noProof/>
+                <w:webHidden/>
+              </w:rPr>
+              <w:fldChar w:fldCharType="begin"/>
+            </w:r>
+            <w:r>
+              <w:rPr>
+                <w:noProof/>
+                <w:webHidden/>
+              </w:rPr>
+              <w:instrText xml:space="preserve"> PAGEREF _Toc201000446 \h </w:instrText>
+            </w:r>
+            <w:r>
+              <w:rPr>
+                <w:noProof/>
+                <w:webHidden/>
+              </w:rPr>
+            </w:r>
+            <w:r>
+              <w:rPr>
+                <w:noProof/>
+                <w:webHidden/>
+              </w:rPr>
+              <w:fldChar w:fldCharType="separate"/>
+            </w:r>
+            <w:r>
+              <w:rPr>
+                <w:noProof/>
+                <w:webHidden/>
+              </w:rPr>
+              <w:t>42</w:t>
+            </w:r>
+            <w:r>
+              <w:rPr>
+                <w:noProof/>
+                <w:webHidden/>
+              </w:rPr>
+              <w:fldChar w:fldCharType="end"/>
+            </w:r>
+          </w:hyperlink>
+        </w:p>
+        <w:p>
+          <w:pPr>
+            <w:pStyle w:val="TOC2"/>
+            <w:tabs>
+              <w:tab w:val="right" w:leader="dot" w:pos="9016"/>
+            </w:tabs>
+            <w:rPr>
+              <w:rFonts w:eastAsiaTheme="minorEastAsia"/>
+              <w:noProof/>
+              <w:szCs w:val="24"/>
+              <w:lang w:eastAsia="en-IN"/>
+            </w:rPr>
+          </w:pPr>
+          <w:hyperlink w:anchor="_Toc201000447" w:history="1">
+            <w:r>
+              <w:rPr>
+                <w:rStyle w:val="Hyperlink"/>
+                <w:noProof/>
+              </w:rPr>
+              <w:t>05 - Implementation of Ford-Fulkerson Algorithm</w:t>
+            </w:r>
+            <w:r>
+              <w:rPr>
+                <w:noProof/>
+                <w:webHidden/>
+              </w:rPr>
+              <w:tab/>
+            </w:r>
+            <w:r>
+              <w:rPr>
+                <w:noProof/>
+                <w:webHidden/>
+              </w:rPr>
+              <w:fldChar w:fldCharType="begin"/>
+            </w:r>
+            <w:r>
+              <w:rPr>
+                <w:noProof/>
+                <w:webHidden/>
+              </w:rPr>
+              <w:instrText xml:space="preserve"> PAGEREF _Toc201000447 \h </w:instrText>
+            </w:r>
+            <w:r>
+              <w:rPr>
+                <w:noProof/>
+                <w:webHidden/>
+              </w:rPr>
+            </w:r>
+            <w:r>
+              <w:rPr>
+                <w:noProof/>
+                <w:webHidden/>
+              </w:rPr>
+              <w:fldChar w:fldCharType="separate"/>
+            </w:r>
+            <w:r>
+              <w:rPr>
+                <w:noProof/>
+                <w:webHidden/>
+              </w:rPr>
+              <w:t>43</w:t>
+            </w:r>
+            <w:r>
+              <w:rPr>
+                <w:noProof/>
+                <w:webHidden/>
+              </w:rPr>
+              <w:fldChar w:fldCharType="end"/>
+            </w:r>
+          </w:hyperlink>
+        </w:p>
+        <w:p>
+          <w:pPr>
+            <w:pStyle w:val="TOC2"/>
+            <w:tabs>
+              <w:tab w:val="right" w:leader="dot" w:pos="9016"/>
+            </w:tabs>
+            <w:rPr>
+              <w:rFonts w:eastAsiaTheme="minorEastAsia"/>
+              <w:noProof/>
+              <w:szCs w:val="24"/>
+              <w:lang w:eastAsia="en-IN"/>
+            </w:rPr>
+          </w:pPr>
+          <w:hyperlink w:anchor="_Toc201000448" w:history="1">
+            <w:r>
+              <w:rPr>
+                <w:rStyle w:val="Hyperlink"/>
+                <w:noProof/>
+              </w:rPr>
+              <w:t>06 - Implementation of Prim’s Algorithm</w:t>
+            </w:r>
+            <w:r>
+              <w:rPr>
+                <w:noProof/>
+                <w:webHidden/>
+              </w:rPr>
+              <w:tab/>
+            </w:r>
+            <w:r>
+              <w:rPr>
+                <w:noProof/>
+                <w:webHidden/>
+              </w:rPr>
+              <w:fldChar w:fldCharType="begin"/>
+            </w:r>
+            <w:r>
+              <w:rPr>
+                <w:noProof/>
+                <w:webHidden/>
+              </w:rPr>
+              <w:instrText xml:space="preserve"> PAGEREF _Toc201000448 \h </w:instrText>
+            </w:r>
+            <w:r>
+              <w:rPr>
+                <w:noProof/>
+                <w:webHidden/>
+              </w:rPr>
+            </w:r>
+            <w:r>
+              <w:rPr>
+                <w:noProof/>
+                <w:webHidden/>
+              </w:rPr>
+              <w:fldChar w:fldCharType="separate"/>
+            </w:r>
+            <w:r>
+              <w:rPr>
+                <w:noProof/>
+                <w:webHidden/>
+              </w:rPr>
+              <w:t>44</w:t>
+            </w:r>
+            <w:r>
+              <w:rPr>
+                <w:noProof/>
+                <w:webHidden/>
+              </w:rPr>
+              <w:fldChar w:fldCharType="end"/>
+            </w:r>
+          </w:hyperlink>
+        </w:p>
+        <w:p>
+          <w:pPr>
+            <w:pStyle w:val="TOC2"/>
+            <w:tabs>
+              <w:tab w:val="right" w:leader="dot" w:pos="9016"/>
+            </w:tabs>
+            <w:rPr>
+              <w:rFonts w:eastAsiaTheme="minorEastAsia"/>
+              <w:noProof/>
+              <w:szCs w:val="24"/>
+              <w:lang w:eastAsia="en-IN"/>
+            </w:rPr>
+          </w:pPr>
+          <w:hyperlink w:anchor="_Toc201000449" w:history="1">
+            <w:r>
+              <w:rPr>
+                <w:rStyle w:val="Hyperlink"/>
+                <w:noProof/>
+              </w:rPr>
+              <w:t>07 - Implementation of Kruskal’s Algorithm</w:t>
+            </w:r>
+            <w:r>
+              <w:rPr>
+                <w:noProof/>
+                <w:webHidden/>
+              </w:rPr>
+              <w:tab/>
+            </w:r>
+            <w:r>
+              <w:rPr>
+                <w:noProof/>
+                <w:webHidden/>
+              </w:rPr>
+              <w:fldChar w:fldCharType="begin"/>
+            </w:r>
+            <w:r>
+              <w:rPr>
+                <w:noProof/>
+                <w:webHidden/>
+              </w:rPr>
+              <w:instrText xml:space="preserve"> PAGEREF _Toc201000449 \h </w:instrText>
+            </w:r>
+            <w:r>
+              <w:rPr>
+                <w:noProof/>
+                <w:webHidden/>
+              </w:rPr>
+            </w:r>
+            <w:r>
+              <w:rPr>
+                <w:noProof/>
+                <w:webHidden/>
+              </w:rPr>
+              <w:fldChar w:fldCharType="separate"/>
+            </w:r>
+            <w:r>
+              <w:rPr>
+                <w:noProof/>
+                <w:webHidden/>
+              </w:rPr>
+              <w:t>45</w:t>
+            </w:r>
+            <w:r>
+              <w:rPr>
+                <w:noProof/>
+                <w:webHidden/>
+              </w:rPr>
+              <w:fldChar w:fldCharType="end"/>
+            </w:r>
+          </w:hyperlink>
+        </w:p>
+        <w:p>
+          <w:pPr>
+            <w:pStyle w:val="TOC2"/>
+            <w:tabs>
+              <w:tab w:val="right" w:leader="dot" w:pos="9016"/>
+            </w:tabs>
+            <w:rPr>
+              <w:rFonts w:eastAsiaTheme="minorEastAsia"/>
+              <w:noProof/>
+              <w:szCs w:val="24"/>
+              <w:lang w:eastAsia="en-IN"/>
+            </w:rPr>
+          </w:pPr>
+          <w:hyperlink w:anchor="_Toc201000450" w:history="1">
+            <w:r>
+              <w:rPr>
+                <w:rStyle w:val="Hyperlink"/>
+                <w:noProof/>
+              </w:rPr>
+              <w:t>08 - Implementation of Basic Operation Associated with B+ Tree</w:t>
+            </w:r>
+            <w:r>
+              <w:rPr>
+                <w:noProof/>
+                <w:webHidden/>
+              </w:rPr>
+              <w:tab/>
+            </w:r>
+            <w:r>
+              <w:rPr>
+                <w:noProof/>
+                <w:webHidden/>
+              </w:rPr>
+              <w:fldChar w:fldCharType="begin"/>
+            </w:r>
+            <w:r>
+              <w:rPr>
+                <w:noProof/>
+                <w:webHidden/>
+              </w:rPr>
+              <w:instrText xml:space="preserve"> PAGEREF _Toc201000450 \h </w:instrText>
+            </w:r>
+            <w:r>
+              <w:rPr>
+                <w:noProof/>
+                <w:webHidden/>
+              </w:rPr>
+            </w:r>
+            <w:r>
+              <w:rPr>
+                <w:noProof/>
+                <w:webHidden/>
+              </w:rPr>
+              <w:fldChar w:fldCharType="separate"/>
+            </w:r>
+            <w:r>
+              <w:rPr>
+                <w:noProof/>
+                <w:webHidden/>
+              </w:rPr>
+              <w:t>46</w:t>
+            </w:r>
+            <w:r>
+              <w:rPr>
+                <w:noProof/>
+                <w:webHidden/>
+              </w:rPr>
+              <w:fldChar w:fldCharType="end"/>
+            </w:r>
+          </w:hyperlink>
+        </w:p>
+        <w:p>
+          <w:pPr>
+            <w:pStyle w:val="TOC2"/>
+            <w:tabs>
+              <w:tab w:val="right" w:leader="dot" w:pos="9016"/>
+            </w:tabs>
+            <w:rPr>
+              <w:rFonts w:eastAsiaTheme="minorEastAsia"/>
+              <w:noProof/>
+              <w:szCs w:val="24"/>
+              <w:lang w:eastAsia="en-IN"/>
+            </w:rPr>
+          </w:pPr>
+          <w:hyperlink w:anchor="_Toc201000451" w:history="1">
+            <w:r>
+              <w:rPr>
+                <w:rStyle w:val="Hyperlink"/>
+                <w:noProof/>
+              </w:rPr>
+              <w:t>09 - Implementation of K – Dimensional Tree</w:t>
+            </w:r>
+            <w:r>
+              <w:rPr>
+                <w:noProof/>
+                <w:webHidden/>
+              </w:rPr>
+              <w:tab/>
+            </w:r>
+            <w:r>
+              <w:rPr>
+                <w:noProof/>
+                <w:webHidden/>
+              </w:rPr>
+              <w:fldChar w:fldCharType="begin"/>
+            </w:r>
+            <w:r>
+              <w:rPr>
+                <w:noProof/>
+                <w:webHidden/>
+              </w:rPr>
+              <w:instrText xml:space="preserve"> PAGEREF _Toc201000451 \h </w:instrText>
+            </w:r>
+            <w:r>
+              <w:rPr>
+                <w:noProof/>
+                <w:webHidden/>
+              </w:rPr>
+            </w:r>
+            <w:r>
+              <w:rPr>
+                <w:noProof/>
+                <w:webHidden/>
+              </w:rPr>
+              <w:fldChar w:fldCharType="separate"/>
+            </w:r>
+            <w:r>
+              <w:rPr>
+                <w:noProof/>
+                <w:webHidden/>
+              </w:rPr>
+              <w:t>47</w:t>
+            </w:r>
+            <w:r>
+              <w:rPr>
+                <w:noProof/>
+                <w:webHidden/>
+              </w:rPr>
+              <w:fldChar w:fldCharType="end"/>
+            </w:r>
+          </w:hyperlink>
+        </w:p>
+        <w:p>
+          <w:pPr>
+            <w:pStyle w:val="TOC2"/>
+            <w:tabs>
+              <w:tab w:val="right" w:leader="dot" w:pos="9016"/>
+            </w:tabs>
+            <w:rPr>
+              <w:rFonts w:eastAsiaTheme="minorEastAsia"/>
+              <w:noProof/>
+              <w:szCs w:val="24"/>
+              <w:lang w:eastAsia="en-IN"/>
+            </w:rPr>
+          </w:pPr>
+          <w:hyperlink w:anchor="_Toc201000452" w:history="1">
+            <w:r>
+              <w:rPr>
+                <w:rStyle w:val="Hyperlink"/>
+                <w:noProof/>
+              </w:rPr>
+              <w:t>10 - Implementation of Rabin-Krap Algorithm</w:t>
+            </w:r>
+            <w:r>
+              <w:rPr>
+                <w:noProof/>
+                <w:webHidden/>
+              </w:rPr>
+              <w:tab/>
+            </w:r>
+            <w:r>
+              <w:rPr>
+                <w:noProof/>
+                <w:webHidden/>
+              </w:rPr>
+              <w:fldChar w:fldCharType="begin"/>
+            </w:r>
+            <w:r>
+              <w:rPr>
+                <w:noProof/>
+                <w:webHidden/>
+              </w:rPr>
+              <w:instrText xml:space="preserve"> PAGEREF _Toc201000452 \h </w:instrText>
+            </w:r>
+            <w:r>
+              <w:rPr>
+                <w:noProof/>
+                <w:webHidden/>
+              </w:rPr>
+            </w:r>
+            <w:r>
+              <w:rPr>
+                <w:noProof/>
+                <w:webHidden/>
+              </w:rPr>
+              <w:fldChar w:fldCharType="separate"/>
+            </w:r>
+            <w:r>
+              <w:rPr>
+                <w:noProof/>
+                <w:webHidden/>
+              </w:rPr>
+              <w:t>48</w:t>
+            </w:r>
+            <w:r>
+              <w:rPr>
+                <w:noProof/>
+                <w:webHidden/>
+              </w:rPr>
+              <w:fldChar w:fldCharType="end"/>
+            </w:r>
+          </w:hyperlink>
+        </w:p>
+        <w:p>
+          <w:pPr>
+            <w:pStyle w:val="TOC2"/>
+            <w:tabs>
+              <w:tab w:val="right" w:leader="dot" w:pos="9016"/>
+            </w:tabs>
+            <w:rPr>
+              <w:rFonts w:eastAsiaTheme="minorEastAsia"/>
+              <w:noProof/>
+              <w:szCs w:val="24"/>
+              <w:lang w:eastAsia="en-IN"/>
+            </w:rPr>
+          </w:pPr>
+          <w:hyperlink w:anchor="_Toc201000453" w:history="1">
+            <w:r>
+              <w:rPr>
+                <w:rStyle w:val="Hyperlink"/>
+                <w:noProof/>
+              </w:rPr>
+              <w:t>11 - Implementation of KMP Algorithm</w:t>
+            </w:r>
+            <w:r>
+              <w:rPr>
+                <w:noProof/>
+                <w:webHidden/>
+              </w:rPr>
+              <w:tab/>
+            </w:r>
+            <w:r>
+              <w:rPr>
+                <w:noProof/>
+                <w:webHidden/>
+              </w:rPr>
+              <w:fldChar w:fldCharType="begin"/>
+            </w:r>
+            <w:r>
+              <w:rPr>
+                <w:noProof/>
+                <w:webHidden/>
+              </w:rPr>
+              <w:instrText xml:space="preserve"> PAGEREF _Toc201000453 \h </w:instrText>
+            </w:r>
+            <w:r>
+              <w:rPr>
+                <w:noProof/>
+                <w:webHidden/>
+              </w:rPr>
+            </w:r>
+            <w:r>
+              <w:rPr>
+                <w:noProof/>
+                <w:webHidden/>
+              </w:rPr>
+              <w:fldChar w:fldCharType="separate"/>
+            </w:r>
+            <w:r>
+              <w:rPr>
+                <w:noProof/>
+                <w:webHidden/>
+              </w:rPr>
+              <w:t>49</w:t>
+            </w:r>
+            <w:r>
+              <w:rPr>
+                <w:noProof/>
+                <w:webHidden/>
+              </w:rPr>
+              <w:fldChar w:fldCharType="end"/>
+            </w:r>
+          </w:hyperlink>
+        </w:p>
+        <w:p>
+          <w:pPr>
+            <w:pStyle w:val="TOC2"/>
+            <w:tabs>
+              <w:tab w:val="right" w:leader="dot" w:pos="9016"/>
+            </w:tabs>
+            <w:rPr>
+              <w:rFonts w:eastAsiaTheme="minorEastAsia"/>
+              <w:noProof/>
+              <w:szCs w:val="24"/>
+              <w:lang w:eastAsia="en-IN"/>
+            </w:rPr>
+          </w:pPr>
+          <w:hyperlink w:anchor="_Toc201000454" w:history="1">
+            <w:r>
+              <w:rPr>
+                <w:rStyle w:val="Hyperlink"/>
+                <w:noProof/>
+              </w:rPr>
+              <w:t>12 - Implementation of Union by Rank Algorithm</w:t>
+            </w:r>
+            <w:r>
+              <w:rPr>
+                <w:noProof/>
+                <w:webHidden/>
+              </w:rPr>
+              <w:tab/>
+            </w:r>
+            <w:r>
+              <w:rPr>
+                <w:noProof/>
+                <w:webHidden/>
+              </w:rPr>
+              <w:fldChar w:fldCharType="begin"/>
+            </w:r>
+            <w:r>
+              <w:rPr>
+                <w:noProof/>
+                <w:webHidden/>
+              </w:rPr>
+              <w:instrText xml:space="preserve"> PAGEREF _Toc201000454 \h </w:instrText>
+            </w:r>
+            <w:r>
+              <w:rPr>
+                <w:noProof/>
+                <w:webHidden/>
+              </w:rPr>
+            </w:r>
+            <w:r>
+              <w:rPr>
+                <w:noProof/>
+                <w:webHidden/>
+              </w:rPr>
+              <w:fldChar w:fldCharType="separate"/>
+            </w:r>
+            <w:r>
+              <w:rPr>
+                <w:noProof/>
+                <w:webHidden/>
+              </w:rPr>
+              <w:t>50</w:t>
+            </w:r>
+            <w:r>
+              <w:rPr>
+                <w:noProof/>
+                <w:webHidden/>
+              </w:rPr>
+              <w:fldChar w:fldCharType="end"/>
+            </w:r>
+          </w:hyperlink>
+        </w:p>
+        <w:p>
+          <w:pPr>
+            <w:pStyle w:val="TOC2"/>
+            <w:tabs>
+              <w:tab w:val="right" w:leader="dot" w:pos="9016"/>
+            </w:tabs>
+            <w:rPr>
+              <w:rFonts w:eastAsiaTheme="minorEastAsia"/>
+              <w:noProof/>
+              <w:szCs w:val="24"/>
+              <w:lang w:eastAsia="en-IN"/>
+            </w:rPr>
+          </w:pPr>
+          <w:hyperlink w:anchor="_Toc201000455" w:history="1">
+            <w:r>
+              <w:rPr>
+                <w:rStyle w:val="Hyperlink"/>
+                <w:noProof/>
+              </w:rPr>
+              <w:t>13 - Implementation of Various Sorting Algorithm</w:t>
+            </w:r>
+            <w:r>
+              <w:rPr>
+                <w:noProof/>
+                <w:webHidden/>
+              </w:rPr>
+              <w:tab/>
+            </w:r>
+            <w:r>
+              <w:rPr>
+                <w:noProof/>
+                <w:webHidden/>
+              </w:rPr>
+              <w:fldChar w:fldCharType="begin"/>
+            </w:r>
+            <w:r>
+              <w:rPr>
+                <w:noProof/>
+                <w:webHidden/>
+              </w:rPr>
+              <w:instrText xml:space="preserve"> PAGEREF _Toc201000455 \h </w:instrText>
+            </w:r>
+            <w:r>
+              <w:rPr>
+                <w:noProof/>
+                <w:webHidden/>
+              </w:rPr>
+            </w:r>
+            <w:r>
+              <w:rPr>
+                <w:noProof/>
+                <w:webHidden/>
+              </w:rPr>
+              <w:fldChar w:fldCharType="separate"/>
+            </w:r>
+            <w:r>
+              <w:rPr>
+                <w:noProof/>
+                <w:webHidden/>
+              </w:rPr>
+              <w:t>51</w:t>
+            </w:r>
+            <w:r>
+              <w:rPr>
+                <w:noProof/>
+                <w:webHidden/>
+              </w:rPr>
+              <w:fldChar w:fldCharType="end"/>
+            </w:r>
+          </w:hyperlink>
+        </w:p>
+        <w:p>
+          <w:pPr>
+            <w:pStyle w:val="TOC2"/>
+            <w:tabs>
+              <w:tab w:val="right" w:leader="dot" w:pos="9016"/>
+            </w:tabs>
+            <w:rPr>
+              <w:rFonts w:eastAsiaTheme="minorEastAsia"/>
+              <w:noProof/>
+              <w:szCs w:val="24"/>
+              <w:lang w:eastAsia="en-IN"/>
+            </w:rPr>
+          </w:pPr>
+          <w:hyperlink w:anchor="_Toc201000456" w:history="1">
+            <w:r>
+              <w:rPr>
+                <w:rStyle w:val="Hyperlink"/>
+                <w:noProof/>
+              </w:rPr>
+              <w:t>14- Implementation of Quick Sort Algorithm</w:t>
+            </w:r>
+            <w:r>
+              <w:rPr>
+                <w:noProof/>
+                <w:webHidden/>
+              </w:rPr>
+              <w:tab/>
+            </w:r>
+            <w:r>
+              <w:rPr>
+                <w:noProof/>
+                <w:webHidden/>
+              </w:rPr>
+              <w:fldChar w:fldCharType="begin"/>
+            </w:r>
+            <w:r>
+              <w:rPr>
+                <w:noProof/>
+                <w:webHidden/>
+              </w:rPr>
+              <w:instrText xml:space="preserve"> PAGEREF _Toc201000456 \h </w:instrText>
+            </w:r>
+            <w:r>
+              <w:rPr>
+                <w:noProof/>
+                <w:webHidden/>
+              </w:rPr>
+            </w:r>
+            <w:r>
+              <w:rPr>
+                <w:noProof/>
+                <w:webHidden/>
+              </w:rPr>
+              <w:fldChar w:fldCharType="separate"/>
+            </w:r>
+            <w:r>
+              <w:rPr>
+                <w:noProof/>
+                <w:webHidden/>
+              </w:rPr>
+              <w:t>52</w:t>
+            </w:r>
+            <w:r>
+              <w:rPr>
+                <w:noProof/>
+                <w:webHidden/>
+              </w:rPr>
+              <w:fldChar w:fldCharType="end"/>
+            </w:r>
+          </w:hyperlink>
+        </w:p>
+        <w:p>
+          <w:pPr>
+            <w:pStyle w:val="TOC2"/>
+            <w:tabs>
+              <w:tab w:val="right" w:leader="dot" w:pos="9016"/>
+            </w:tabs>
+            <w:rPr>
+              <w:rFonts w:eastAsiaTheme="minorEastAsia"/>
+              <w:noProof/>
+              <w:szCs w:val="24"/>
+              <w:lang w:eastAsia="en-IN"/>
+            </w:rPr>
+          </w:pPr>
+          <w:hyperlink w:anchor="_Toc201000457" w:history="1">
+            <w:r>
+              <w:rPr>
+                <w:rStyle w:val="Hyperlink"/>
+                <w:noProof/>
+              </w:rPr>
+              <w:t>15- Implementation of Merge Sort Algorithm</w:t>
+            </w:r>
+            <w:r>
+              <w:rPr>
+                <w:noProof/>
+                <w:webHidden/>
+              </w:rPr>
+              <w:tab/>
+            </w:r>
+            <w:r>
+              <w:rPr>
+                <w:noProof/>
+                <w:webHidden/>
+              </w:rPr>
+              <w:fldChar w:fldCharType="begin"/>
+            </w:r>
+            <w:r>
+              <w:rPr>
+                <w:noProof/>
+                <w:webHidden/>
+              </w:rPr>
+              <w:instrText xml:space="preserve"> PAGEREF _Toc201000457 \h </w:instrText>
+            </w:r>
+            <w:r>
+              <w:rPr>
+                <w:noProof/>
+                <w:webHidden/>
+              </w:rPr>
+            </w:r>
+            <w:r>
+              <w:rPr>
+                <w:noProof/>
+                <w:webHidden/>
+              </w:rPr>
+              <w:fldChar w:fldCharType="separate"/>
+            </w:r>
+            <w:r>
+              <w:rPr>
+                <w:noProof/>
+                <w:webHidden/>
+              </w:rPr>
+              <w:t>53</w:t>
+            </w:r>
+            <w:r>
+              <w:rPr>
+                <w:noProof/>
+                <w:webHidden/>
+              </w:rPr>
+              <w:fldChar w:fldCharType="end"/>
+            </w:r>
+          </w:hyperlink>
+        </w:p>
+        <w:p>
+          <w:pPr>
+            <w:pStyle w:val="TOC2"/>
+            <w:tabs>
+              <w:tab w:val="right" w:leader="dot" w:pos="9016"/>
+            </w:tabs>
+            <w:rPr>
+              <w:rFonts w:eastAsiaTheme="minorEastAsia"/>
+              <w:noProof/>
+              <w:szCs w:val="24"/>
+              <w:lang w:eastAsia="en-IN"/>
+            </w:rPr>
+          </w:pPr>
+          <w:hyperlink w:anchor="_Toc201000458" w:history="1">
+            <w:r>
+              <w:rPr>
+                <w:rStyle w:val="Hyperlink"/>
+                <w:noProof/>
+              </w:rPr>
+              <w:t>16 - Implementation of Heap Sort Algorithm</w:t>
+            </w:r>
+            <w:r>
+              <w:rPr>
+                <w:noProof/>
+                <w:webHidden/>
+              </w:rPr>
+              <w:tab/>
+            </w:r>
+            <w:r>
+              <w:rPr>
+                <w:noProof/>
+                <w:webHidden/>
+              </w:rPr>
+              <w:fldChar w:fldCharType="begin"/>
+            </w:r>
+            <w:r>
+              <w:rPr>
+                <w:noProof/>
+                <w:webHidden/>
+              </w:rPr>
+              <w:instrText xml:space="preserve"> PAGEREF _Toc201000458 \h </w:instrText>
+            </w:r>
+            <w:r>
+              <w:rPr>
+                <w:noProof/>
+                <w:webHidden/>
+              </w:rPr>
+            </w:r>
+            <w:r>
+              <w:rPr>
+                <w:noProof/>
+                <w:webHidden/>
+              </w:rPr>
+              <w:fldChar w:fldCharType="separate"/>
+            </w:r>
+            <w:r>
+              <w:rPr>
+                <w:noProof/>
+                <w:webHidden/>
+              </w:rPr>
+              <w:t>54</w:t>
             </w:r>
             <w:r>
               <w:rPr>
@@ -2507,7 +3870,7 @@
               <w:lang w:eastAsia="en-IN"/>
             </w:rPr>
           </w:pPr>
-          <w:hyperlink w:anchor="_Toc200710180" w:history="1">
+          <w:hyperlink w:anchor="_Toc201000459" w:history="1">
             <w:r>
               <w:rPr>
                 <w:rStyle w:val="Hyperlink"/>
@@ -2534,7 +3897,7 @@
                 <w:noProof/>
                 <w:webHidden/>
               </w:rPr>
-              <w:instrText xml:space="preserve"> PAGEREF _Toc200710180 \h </w:instrText>
+              <w:instrText xml:space="preserve"> PAGEREF _Toc201000459 \h </w:instrText>
             </w:r>
             <w:r>
               <w:rPr>
@@ -2554,7 +3917,7 @@
                 <w:noProof/>
                 <w:webHidden/>
               </w:rPr>
-              <w:t>35</w:t>
+              <w:t>55</w:t>
             </w:r>
             <w:r>
               <w:rPr>
@@ -2578,7 +3941,7 @@
               <w:lang w:eastAsia="en-IN"/>
             </w:rPr>
           </w:pPr>
-          <w:hyperlink w:anchor="_Toc200710181" w:history="1">
+          <w:hyperlink w:anchor="_Toc201000460" w:history="1">
             <w:r>
               <w:rPr>
                 <w:rStyle w:val="Hyperlink"/>
@@ -2605,7 +3968,7 @@
                 <w:noProof/>
                 <w:webHidden/>
               </w:rPr>
-              <w:instrText xml:space="preserve"> PAGEREF _Toc200710181 \h </w:instrText>
+              <w:instrText xml:space="preserve"> PAGEREF _Toc201000460 \h </w:instrText>
             </w:r>
             <w:r>
               <w:rPr>
@@ -2625,7 +3988,7 @@
                 <w:noProof/>
                 <w:webHidden/>
               </w:rPr>
-              <w:t>40</w:t>
+              <w:t>60</w:t>
             </w:r>
             <w:r>
               <w:rPr>
@@ -2662,7 +4025,7 @@
           <w:color w:val="000000" w:themeColor="text1"/>
         </w:rPr>
       </w:pPr>
-      <w:bookmarkStart w:id="0" w:name="_Toc200710150"/>
+      <w:bookmarkStart w:id="0" w:name="_Toc201000410"/>
       <w:r>
         <w:rPr>
           <w:bCs/>
@@ -2680,7 +4043,7 @@
           <w:color w:val="000000" w:themeColor="text1"/>
         </w:rPr>
       </w:pPr>
-      <w:bookmarkStart w:id="1" w:name="_Toc200710151"/>
+      <w:bookmarkStart w:id="1" w:name="_Toc201000411"/>
       <w:r>
         <w:rPr>
           <w:color w:val="000000" w:themeColor="text1"/>
@@ -3033,7 +4396,7 @@
           <w:color w:val="000000" w:themeColor="text1"/>
         </w:rPr>
       </w:pPr>
-      <w:bookmarkStart w:id="2" w:name="_Toc200710152"/>
+      <w:bookmarkStart w:id="2" w:name="_Toc201000412"/>
       <w:r>
         <w:rPr>
           <w:color w:val="000000" w:themeColor="text1"/>
@@ -3269,7 +4632,7 @@
           <w:color w:val="000000" w:themeColor="text1"/>
         </w:rPr>
       </w:pPr>
-      <w:bookmarkStart w:id="3" w:name="_Toc200710153"/>
+      <w:bookmarkStart w:id="3" w:name="_Toc201000413"/>
       <w:r>
         <w:rPr>
           <w:color w:val="000000" w:themeColor="text1"/>
@@ -3461,7 +4824,7 @@
           <w:color w:val="000000" w:themeColor="text1"/>
         </w:rPr>
       </w:pPr>
-      <w:bookmarkStart w:id="4" w:name="_Toc200710154"/>
+      <w:bookmarkStart w:id="4" w:name="_Toc201000414"/>
       <w:r>
         <w:rPr>
           <w:color w:val="000000" w:themeColor="text1"/>
@@ -3802,7 +5165,7 @@
           <w:color w:val="000000" w:themeColor="text1"/>
         </w:rPr>
       </w:pPr>
-      <w:bookmarkStart w:id="5" w:name="_Toc200710155"/>
+      <w:bookmarkStart w:id="5" w:name="_Toc201000415"/>
       <w:r>
         <w:rPr>
           <w:color w:val="000000" w:themeColor="text1"/>
@@ -3885,6 +5248,9 @@
     </w:p>
     <w:p>
       <w:r>
+        <w:rPr>
+          <w:noProof/>
+        </w:rPr>
         <w:drawing>
           <wp:inline distT="0" distB="0" distL="0" distR="0" wp14:anchorId="280BD502" wp14:editId="7BAF6670">
             <wp:extent cx="5731510" cy="2811780"/>
@@ -3935,6 +5301,120 @@
         </w:drawing>
       </w:r>
     </w:p>
+    <w:p/>
+    <w:p>
+      <w:r>
+        <w:lastRenderedPageBreak/>
+        <w:drawing>
+          <wp:inline distT="0" distB="0" distL="0" distR="0" wp14:anchorId="5F01F155" wp14:editId="3B87DD7C">
+            <wp:extent cx="4506686" cy="1940933"/>
+            <wp:effectExtent l="0" t="0" r="8255" b="2540"/>
+            <wp:docPr id="113212544" name="Picture 1"/>
+            <wp:cNvGraphicFramePr>
+              <a:graphicFrameLocks xmlns:a="http://schemas.openxmlformats.org/drawingml/2006/main" noChangeAspect="1"/>
+            </wp:cNvGraphicFramePr>
+            <a:graphic xmlns:a="http://schemas.openxmlformats.org/drawingml/2006/main">
+              <a:graphicData uri="http://schemas.openxmlformats.org/drawingml/2006/picture">
+                <pic:pic xmlns:pic="http://schemas.openxmlformats.org/drawingml/2006/picture">
+                  <pic:nvPicPr>
+                    <pic:cNvPr id="113212544" name=""/>
+                    <pic:cNvPicPr/>
+                  </pic:nvPicPr>
+                  <pic:blipFill>
+                    <a:blip r:embed="rId25"/>
+                    <a:stretch>
+                      <a:fillRect/>
+                    </a:stretch>
+                  </pic:blipFill>
+                  <pic:spPr>
+                    <a:xfrm>
+                      <a:off x="0" y="0"/>
+                      <a:ext cx="4514122" cy="1944136"/>
+                    </a:xfrm>
+                    <a:prstGeom prst="rect">
+                      <a:avLst/>
+                    </a:prstGeom>
+                  </pic:spPr>
+                </pic:pic>
+              </a:graphicData>
+            </a:graphic>
+          </wp:inline>
+        </w:drawing>
+      </w:r>
+    </w:p>
+    <w:p>
+      <w:r>
+        <w:drawing>
+          <wp:inline distT="0" distB="0" distL="0" distR="0" wp14:anchorId="5A8735D6" wp14:editId="35D848A5">
+            <wp:extent cx="4619501" cy="1522032"/>
+            <wp:effectExtent l="0" t="0" r="0" b="2540"/>
+            <wp:docPr id="1891237388" name="Picture 1"/>
+            <wp:cNvGraphicFramePr>
+              <a:graphicFrameLocks xmlns:a="http://schemas.openxmlformats.org/drawingml/2006/main" noChangeAspect="1"/>
+            </wp:cNvGraphicFramePr>
+            <a:graphic xmlns:a="http://schemas.openxmlformats.org/drawingml/2006/main">
+              <a:graphicData uri="http://schemas.openxmlformats.org/drawingml/2006/picture">
+                <pic:pic xmlns:pic="http://schemas.openxmlformats.org/drawingml/2006/picture">
+                  <pic:nvPicPr>
+                    <pic:cNvPr id="1891237388" name=""/>
+                    <pic:cNvPicPr/>
+                  </pic:nvPicPr>
+                  <pic:blipFill>
+                    <a:blip r:embed="rId26"/>
+                    <a:stretch>
+                      <a:fillRect/>
+                    </a:stretch>
+                  </pic:blipFill>
+                  <pic:spPr>
+                    <a:xfrm>
+                      <a:off x="0" y="0"/>
+                      <a:ext cx="4641018" cy="1529122"/>
+                    </a:xfrm>
+                    <a:prstGeom prst="rect">
+                      <a:avLst/>
+                    </a:prstGeom>
+                  </pic:spPr>
+                </pic:pic>
+              </a:graphicData>
+            </a:graphic>
+          </wp:inline>
+        </w:drawing>
+      </w:r>
+    </w:p>
+    <w:p/>
+    <w:p>
+      <w:pPr>
+        <w:pStyle w:val="Heading2"/>
+        <w:rPr>
+          <w:color w:val="000000" w:themeColor="text1"/>
+        </w:rPr>
+      </w:pPr>
+      <w:bookmarkStart w:id="6" w:name="_Toc201000416"/>
+      <w:r>
+        <w:rPr>
+          <w:color w:val="000000" w:themeColor="text1"/>
+        </w:rPr>
+        <w:t>Weekley Test</w:t>
+      </w:r>
+      <w:bookmarkEnd w:id="6"/>
+    </w:p>
+    <w:p>
+      <w:pPr>
+        <w:pStyle w:val="Heading3"/>
+        <w:rPr>
+          <w:color w:val="000000" w:themeColor="text1"/>
+        </w:rPr>
+      </w:pPr>
+      <w:bookmarkStart w:id="7" w:name="_Toc201000417"/>
+      <w:r>
+        <w:rPr>
+          <w:color w:val="000000" w:themeColor="text1"/>
+        </w:rPr>
+        <w:t>2023</w:t>
+      </w:r>
+      <w:bookmarkEnd w:id="7"/>
+    </w:p>
+    <w:p/>
     <w:p>
       <w:r>
         <w:br w:type="page"/>
@@ -3948,7 +5428,7 @@
           <w:bCs/>
         </w:rPr>
       </w:pPr>
-      <w:bookmarkStart w:id="6" w:name="_Toc200710156"/>
+      <w:bookmarkStart w:id="8" w:name="_Toc201000418"/>
       <w:r>
         <w:rPr>
           <w:bCs/>
@@ -3957,7 +5437,7 @@
         <w:lastRenderedPageBreak/>
         <w:t>Week – 02: Solving Recurrence, Divide and Conquer</w:t>
       </w:r>
-      <w:bookmarkEnd w:id="6"/>
+      <w:bookmarkEnd w:id="8"/>
     </w:p>
     <w:p>
       <w:pPr>
@@ -3966,14 +5446,582 @@
           <w:color w:val="000000" w:themeColor="text1"/>
         </w:rPr>
       </w:pPr>
-      <w:bookmarkStart w:id="7" w:name="_Toc200710157"/>
+      <w:bookmarkStart w:id="9" w:name="_Toc201000419"/>
       <w:r>
         <w:rPr>
           <w:color w:val="000000" w:themeColor="text1"/>
         </w:rPr>
         <w:t>Lecture 06: The Master Method</w:t>
       </w:r>
-      <w:bookmarkEnd w:id="7"/>
+      <w:bookmarkEnd w:id="9"/>
+    </w:p>
+    <w:p/>
+    <w:p>
+      <w:r>
+        <w:t xml:space="preserve">Topics to be Covered: - </w:t>
+      </w:r>
+    </w:p>
+    <w:p>
+      <w:pPr>
+        <w:pStyle w:val="ListParagraph"/>
+        <w:numPr>
+          <w:ilvl w:val="0"/>
+          <w:numId w:val="2"/>
+        </w:numPr>
+        <w:rPr>
+          <w:b/>
+          <w:bCs/>
+        </w:rPr>
+      </w:pPr>
+      <w:r>
+        <w:t>Solving the recurrence of the form T(n) = aT(n/b) + f(n)</w:t>
+      </w:r>
+      <w:r>
+        <w:t xml:space="preserve">, </w:t>
+      </w:r>
+    </w:p>
+    <w:p>
+      <w:pPr>
+        <w:pStyle w:val="ListParagraph"/>
+        <w:numPr>
+          <w:ilvl w:val="0"/>
+          <w:numId w:val="2"/>
+        </w:numPr>
+        <w:rPr>
+          <w:b/>
+          <w:bCs/>
+        </w:rPr>
+      </w:pPr>
+      <w:r>
+        <w:t>Master method</w:t>
+      </w:r>
+    </w:p>
+    <w:p>
+      <w:pPr>
+        <w:pStyle w:val="ListParagraph"/>
+        <w:rPr>
+          <w:b/>
+          <w:bCs/>
+        </w:rPr>
+      </w:pPr>
+    </w:p>
+    <w:p>
+      <w:r>
+        <w:drawing>
+          <wp:inline distT="0" distB="0" distL="0" distR="0" wp14:anchorId="23E84A88" wp14:editId="7462D937">
+            <wp:extent cx="4991595" cy="2303813"/>
+            <wp:effectExtent l="0" t="0" r="0" b="1270"/>
+            <wp:docPr id="639289334" name="Picture 1"/>
+            <wp:cNvGraphicFramePr>
+              <a:graphicFrameLocks xmlns:a="http://schemas.openxmlformats.org/drawingml/2006/main" noChangeAspect="1"/>
+            </wp:cNvGraphicFramePr>
+            <a:graphic xmlns:a="http://schemas.openxmlformats.org/drawingml/2006/main">
+              <a:graphicData uri="http://schemas.openxmlformats.org/drawingml/2006/picture">
+                <pic:pic xmlns:pic="http://schemas.openxmlformats.org/drawingml/2006/picture">
+                  <pic:nvPicPr>
+                    <pic:cNvPr id="639289334" name=""/>
+                    <pic:cNvPicPr/>
+                  </pic:nvPicPr>
+                  <pic:blipFill>
+                    <a:blip r:embed="rId27"/>
+                    <a:stretch>
+                      <a:fillRect/>
+                    </a:stretch>
+                  </pic:blipFill>
+                  <pic:spPr>
+                    <a:xfrm>
+                      <a:off x="0" y="0"/>
+                      <a:ext cx="5076022" cy="2342779"/>
+                    </a:xfrm>
+                    <a:prstGeom prst="rect">
+                      <a:avLst/>
+                    </a:prstGeom>
+                  </pic:spPr>
+                </pic:pic>
+              </a:graphicData>
+            </a:graphic>
+          </wp:inline>
+        </w:drawing>
+      </w:r>
+      <w:r>
+        <w:rPr>
+          <w:rStyle w:val="FootnoteReference"/>
+        </w:rPr>
+        <w:footnoteReference w:id="1"/>
+      </w:r>
+    </w:p>
+    <w:p>
+      <w:pPr>
+        <w:rPr>
+          <w:vertAlign w:val="subscript"/>
+        </w:rPr>
+      </w:pPr>
+      <w:r>
+        <w:drawing>
+          <wp:inline distT="0" distB="0" distL="0" distR="0" wp14:anchorId="71A86C78" wp14:editId="031D9BCA">
+            <wp:extent cx="5128620" cy="1603169"/>
+            <wp:effectExtent l="0" t="0" r="0" b="0"/>
+            <wp:docPr id="1837007690" name="Picture 1"/>
+            <wp:cNvGraphicFramePr>
+              <a:graphicFrameLocks xmlns:a="http://schemas.openxmlformats.org/drawingml/2006/main" noChangeAspect="1"/>
+            </wp:cNvGraphicFramePr>
+            <a:graphic xmlns:a="http://schemas.openxmlformats.org/drawingml/2006/main">
+              <a:graphicData uri="http://schemas.openxmlformats.org/drawingml/2006/picture">
+                <pic:pic xmlns:pic="http://schemas.openxmlformats.org/drawingml/2006/picture">
+                  <pic:nvPicPr>
+                    <pic:cNvPr id="1837007690" name=""/>
+                    <pic:cNvPicPr/>
+                  </pic:nvPicPr>
+                  <pic:blipFill>
+                    <a:blip r:embed="rId28"/>
+                    <a:stretch>
+                      <a:fillRect/>
+                    </a:stretch>
+                  </pic:blipFill>
+                  <pic:spPr>
+                    <a:xfrm>
+                      <a:off x="0" y="0"/>
+                      <a:ext cx="5210925" cy="1628897"/>
+                    </a:xfrm>
+                    <a:prstGeom prst="rect">
+                      <a:avLst/>
+                    </a:prstGeom>
+                  </pic:spPr>
+                </pic:pic>
+              </a:graphicData>
+            </a:graphic>
+          </wp:inline>
+        </w:drawing>
+      </w:r>
+    </w:p>
+    <w:p>
+      <w:r>
+        <w:lastRenderedPageBreak/>
+        <w:drawing>
+          <wp:inline distT="0" distB="0" distL="0" distR="0" wp14:anchorId="6C2B4655" wp14:editId="7ACF2490">
+            <wp:extent cx="4792714" cy="4560125"/>
+            <wp:effectExtent l="0" t="0" r="8255" b="0"/>
+            <wp:docPr id="1196265591" name="Picture 1"/>
+            <wp:cNvGraphicFramePr>
+              <a:graphicFrameLocks xmlns:a="http://schemas.openxmlformats.org/drawingml/2006/main" noChangeAspect="1"/>
+            </wp:cNvGraphicFramePr>
+            <a:graphic xmlns:a="http://schemas.openxmlformats.org/drawingml/2006/main">
+              <a:graphicData uri="http://schemas.openxmlformats.org/drawingml/2006/picture">
+                <pic:pic xmlns:pic="http://schemas.openxmlformats.org/drawingml/2006/picture">
+                  <pic:nvPicPr>
+                    <pic:cNvPr id="1196265591" name=""/>
+                    <pic:cNvPicPr/>
+                  </pic:nvPicPr>
+                  <pic:blipFill>
+                    <a:blip r:embed="rId29"/>
+                    <a:stretch>
+                      <a:fillRect/>
+                    </a:stretch>
+                  </pic:blipFill>
+                  <pic:spPr>
+                    <a:xfrm>
+                      <a:off x="0" y="0"/>
+                      <a:ext cx="4807242" cy="4573948"/>
+                    </a:xfrm>
+                    <a:prstGeom prst="rect">
+                      <a:avLst/>
+                    </a:prstGeom>
+                  </pic:spPr>
+                </pic:pic>
+              </a:graphicData>
+            </a:graphic>
+          </wp:inline>
+        </w:drawing>
+      </w:r>
+      <w:r>
+        <w:rPr>
+          <w:rStyle w:val="FootnoteReference"/>
+        </w:rPr>
+        <w:footnoteReference w:id="2"/>
+      </w:r>
+    </w:p>
+    <w:p>
+      <w:r>
+        <w:drawing>
+          <wp:inline distT="0" distB="0" distL="0" distR="0" wp14:anchorId="04D90810" wp14:editId="0B304332">
+            <wp:extent cx="4696845" cy="1894114"/>
+            <wp:effectExtent l="0" t="0" r="0" b="0"/>
+            <wp:docPr id="2082475473" name="Picture 1"/>
+            <wp:cNvGraphicFramePr>
+              <a:graphicFrameLocks xmlns:a="http://schemas.openxmlformats.org/drawingml/2006/main" noChangeAspect="1"/>
+            </wp:cNvGraphicFramePr>
+            <a:graphic xmlns:a="http://schemas.openxmlformats.org/drawingml/2006/main">
+              <a:graphicData uri="http://schemas.openxmlformats.org/drawingml/2006/picture">
+                <pic:pic xmlns:pic="http://schemas.openxmlformats.org/drawingml/2006/picture">
+                  <pic:nvPicPr>
+                    <pic:cNvPr id="2082475473" name=""/>
+                    <pic:cNvPicPr/>
+                  </pic:nvPicPr>
+                  <pic:blipFill>
+                    <a:blip r:embed="rId30"/>
+                    <a:stretch>
+                      <a:fillRect/>
+                    </a:stretch>
+                  </pic:blipFill>
+                  <pic:spPr>
+                    <a:xfrm>
+                      <a:off x="0" y="0"/>
+                      <a:ext cx="4753825" cy="1917093"/>
+                    </a:xfrm>
+                    <a:prstGeom prst="rect">
+                      <a:avLst/>
+                    </a:prstGeom>
+                  </pic:spPr>
+                </pic:pic>
+              </a:graphicData>
+            </a:graphic>
+          </wp:inline>
+        </w:drawing>
+      </w:r>
+    </w:p>
+    <w:p>
+      <w:r>
+        <w:lastRenderedPageBreak/>
+        <w:drawing>
+          <wp:inline distT="0" distB="0" distL="0" distR="0" wp14:anchorId="17E36420" wp14:editId="0D653EC2">
+            <wp:extent cx="4728800" cy="4827319"/>
+            <wp:effectExtent l="0" t="0" r="0" b="0"/>
+            <wp:docPr id="1665263694" name="Picture 1"/>
+            <wp:cNvGraphicFramePr>
+              <a:graphicFrameLocks xmlns:a="http://schemas.openxmlformats.org/drawingml/2006/main" noChangeAspect="1"/>
+            </wp:cNvGraphicFramePr>
+            <a:graphic xmlns:a="http://schemas.openxmlformats.org/drawingml/2006/main">
+              <a:graphicData uri="http://schemas.openxmlformats.org/drawingml/2006/picture">
+                <pic:pic xmlns:pic="http://schemas.openxmlformats.org/drawingml/2006/picture">
+                  <pic:nvPicPr>
+                    <pic:cNvPr id="1665263694" name=""/>
+                    <pic:cNvPicPr/>
+                  </pic:nvPicPr>
+                  <pic:blipFill>
+                    <a:blip r:embed="rId31"/>
+                    <a:stretch>
+                      <a:fillRect/>
+                    </a:stretch>
+                  </pic:blipFill>
+                  <pic:spPr>
+                    <a:xfrm>
+                      <a:off x="0" y="0"/>
+                      <a:ext cx="4791655" cy="4891483"/>
+                    </a:xfrm>
+                    <a:prstGeom prst="rect">
+                      <a:avLst/>
+                    </a:prstGeom>
+                  </pic:spPr>
+                </pic:pic>
+              </a:graphicData>
+            </a:graphic>
+          </wp:inline>
+        </w:drawing>
+      </w:r>
+      <w:r>
+        <w:rPr>
+          <w:rStyle w:val="FootnoteReference"/>
+        </w:rPr>
+        <w:footnoteReference w:id="3"/>
+      </w:r>
+    </w:p>
+    <w:p>
+      <w:r>
+        <w:drawing>
+          <wp:inline distT="0" distB="0" distL="0" distR="0" wp14:anchorId="6A8828BA" wp14:editId="38A176C0">
+            <wp:extent cx="4851070" cy="919908"/>
+            <wp:effectExtent l="0" t="0" r="6985" b="0"/>
+            <wp:docPr id="1722036599" name="Picture 1"/>
+            <wp:cNvGraphicFramePr>
+              <a:graphicFrameLocks xmlns:a="http://schemas.openxmlformats.org/drawingml/2006/main" noChangeAspect="1"/>
+            </wp:cNvGraphicFramePr>
+            <a:graphic xmlns:a="http://schemas.openxmlformats.org/drawingml/2006/main">
+              <a:graphicData uri="http://schemas.openxmlformats.org/drawingml/2006/picture">
+                <pic:pic xmlns:pic="http://schemas.openxmlformats.org/drawingml/2006/picture">
+                  <pic:nvPicPr>
+                    <pic:cNvPr id="1722036599" name=""/>
+                    <pic:cNvPicPr/>
+                  </pic:nvPicPr>
+                  <pic:blipFill>
+                    <a:blip r:embed="rId32"/>
+                    <a:stretch>
+                      <a:fillRect/>
+                    </a:stretch>
+                  </pic:blipFill>
+                  <pic:spPr>
+                    <a:xfrm>
+                      <a:off x="0" y="0"/>
+                      <a:ext cx="4971323" cy="942712"/>
+                    </a:xfrm>
+                    <a:prstGeom prst="rect">
+                      <a:avLst/>
+                    </a:prstGeom>
+                  </pic:spPr>
+                </pic:pic>
+              </a:graphicData>
+            </a:graphic>
+          </wp:inline>
+        </w:drawing>
+      </w:r>
+    </w:p>
+    <w:p/>
+    <w:p>
+      <w:r>
+        <w:lastRenderedPageBreak/>
+        <w:drawing>
+          <wp:inline distT="0" distB="0" distL="0" distR="0" wp14:anchorId="78F87902" wp14:editId="4378AABE">
+            <wp:extent cx="4765929" cy="5480462"/>
+            <wp:effectExtent l="0" t="0" r="0" b="6350"/>
+            <wp:docPr id="730228986" name="Picture 1"/>
+            <wp:cNvGraphicFramePr>
+              <a:graphicFrameLocks xmlns:a="http://schemas.openxmlformats.org/drawingml/2006/main" noChangeAspect="1"/>
+            </wp:cNvGraphicFramePr>
+            <a:graphic xmlns:a="http://schemas.openxmlformats.org/drawingml/2006/main">
+              <a:graphicData uri="http://schemas.openxmlformats.org/drawingml/2006/picture">
+                <pic:pic xmlns:pic="http://schemas.openxmlformats.org/drawingml/2006/picture">
+                  <pic:nvPicPr>
+                    <pic:cNvPr id="730228986" name=""/>
+                    <pic:cNvPicPr/>
+                  </pic:nvPicPr>
+                  <pic:blipFill>
+                    <a:blip r:embed="rId33"/>
+                    <a:stretch>
+                      <a:fillRect/>
+                    </a:stretch>
+                  </pic:blipFill>
+                  <pic:spPr>
+                    <a:xfrm>
+                      <a:off x="0" y="0"/>
+                      <a:ext cx="4773300" cy="5488938"/>
+                    </a:xfrm>
+                    <a:prstGeom prst="rect">
+                      <a:avLst/>
+                    </a:prstGeom>
+                  </pic:spPr>
+                </pic:pic>
+              </a:graphicData>
+            </a:graphic>
+          </wp:inline>
+        </w:drawing>
+      </w:r>
+      <w:r>
+        <w:rPr>
+          <w:rStyle w:val="FootnoteReference"/>
+        </w:rPr>
+        <w:footnoteReference w:id="4"/>
+      </w:r>
+    </w:p>
+    <w:p/>
+    <w:p>
+      <w:pPr>
+        <w:rPr>
+          <w:b/>
+          <w:bCs/>
+          <w:sz w:val="28"/>
+          <w:szCs w:val="28"/>
+        </w:rPr>
+      </w:pPr>
+      <w:r>
+        <w:rPr>
+          <w:b/>
+          <w:bCs/>
+          <w:sz w:val="28"/>
+          <w:szCs w:val="28"/>
+        </w:rPr>
+        <w:t>Read section 4.6 for better understanding.</w:t>
+      </w:r>
+    </w:p>
+    <w:p>
+      <w:pPr>
+        <w:rPr>
+          <w:szCs w:val="24"/>
+        </w:rPr>
+      </w:pPr>
+      <w:r>
+        <w:rPr>
+          <w:szCs w:val="24"/>
+        </w:rPr>
+        <w:br w:type="page"/>
+      </w:r>
+    </w:p>
+    <w:p>
+      <w:pPr>
+        <w:pStyle w:val="Heading2"/>
+        <w:rPr>
+          <w:color w:val="000000" w:themeColor="text1"/>
+        </w:rPr>
+      </w:pPr>
+      <w:r>
+        <w:rPr>
+          <w:color w:val="000000" w:themeColor="text1"/>
+        </w:rPr>
+        <w:lastRenderedPageBreak/>
+        <w:t>Lecture 07: Divide &amp; Conquer</w:t>
+      </w:r>
+    </w:p>
+    <w:p>
+      <w:r>
+        <w:t>Topics to be Covered:</w:t>
+      </w:r>
+    </w:p>
+    <w:p>
+      <w:pPr>
+        <w:pStyle w:val="ListParagraph"/>
+        <w:numPr>
+          <w:ilvl w:val="0"/>
+          <w:numId w:val="2"/>
+        </w:numPr>
+      </w:pPr>
+      <w:r>
+        <w:t>Divide and Conquer: Design Paradigm</w:t>
+      </w:r>
+    </w:p>
+    <w:p>
+      <w:pPr>
+        <w:pStyle w:val="ListParagraph"/>
+        <w:numPr>
+          <w:ilvl w:val="0"/>
+          <w:numId w:val="2"/>
+        </w:numPr>
+      </w:pPr>
+      <w:r>
+        <w:t>Binary Search</w:t>
+      </w:r>
+    </w:p>
+    <w:p>
+      <w:pPr>
+        <w:pStyle w:val="ListParagraph"/>
+        <w:numPr>
+          <w:ilvl w:val="0"/>
+          <w:numId w:val="2"/>
+        </w:numPr>
+      </w:pPr>
+      <w:r>
+        <w:t>Powering a Number</w:t>
+      </w:r>
+    </w:p>
+    <w:p/>
+    <w:p>
+      <w:r>
+        <w:drawing>
+          <wp:inline distT="0" distB="0" distL="0" distR="0" wp14:anchorId="088E21A6" wp14:editId="3DD21157">
+            <wp:extent cx="4744192" cy="2386258"/>
+            <wp:effectExtent l="0" t="0" r="0" b="0"/>
+            <wp:docPr id="104807089" name="Picture 1"/>
+            <wp:cNvGraphicFramePr>
+              <a:graphicFrameLocks xmlns:a="http://schemas.openxmlformats.org/drawingml/2006/main" noChangeAspect="1"/>
+            </wp:cNvGraphicFramePr>
+            <a:graphic xmlns:a="http://schemas.openxmlformats.org/drawingml/2006/main">
+              <a:graphicData uri="http://schemas.openxmlformats.org/drawingml/2006/picture">
+                <pic:pic xmlns:pic="http://schemas.openxmlformats.org/drawingml/2006/picture">
+                  <pic:nvPicPr>
+                    <pic:cNvPr id="104807089" name=""/>
+                    <pic:cNvPicPr/>
+                  </pic:nvPicPr>
+                  <pic:blipFill>
+                    <a:blip r:embed="rId34"/>
+                    <a:stretch>
+                      <a:fillRect/>
+                    </a:stretch>
+                  </pic:blipFill>
+                  <pic:spPr>
+                    <a:xfrm>
+                      <a:off x="0" y="0"/>
+                      <a:ext cx="4757114" cy="2392758"/>
+                    </a:xfrm>
+                    <a:prstGeom prst="rect">
+                      <a:avLst/>
+                    </a:prstGeom>
+                  </pic:spPr>
+                </pic:pic>
+              </a:graphicData>
+            </a:graphic>
+          </wp:inline>
+        </w:drawing>
+      </w:r>
+      <w:r>
+        <w:rPr>
+          <w:rStyle w:val="FootnoteReference"/>
+        </w:rPr>
+        <w:footnoteReference w:id="5"/>
+      </w:r>
+    </w:p>
+    <w:p>
+      <w:r>
+        <w:drawing>
+          <wp:inline distT="0" distB="0" distL="0" distR="0" wp14:anchorId="6DA54750" wp14:editId="3B422D51">
+            <wp:extent cx="5731510" cy="1881505"/>
+            <wp:effectExtent l="0" t="0" r="2540" b="4445"/>
+            <wp:docPr id="120331553" name="Picture 6" descr="Ink Drawings&#10;Binary Search&#10;Binary Search&#10;Divide :- Check Middle Element&#10;Conquer :- Recursively search one sub array&#10;Combine :- Trivial (Not needed in case of Binary Search)&#10;Recurrence for Binary Search&#10;𝑻﷐𝒏﷯=𝟏 ∗𝑻﷐﷐𝒏﷮𝟐﷯﷯+ 𝜽﷐𝒏﷯&#10;﷐𝑛﷮﷐﷐log﷮𝑏﷯﷮𝑎﷯﷯ = ﷐𝑛﷮﷐﷐log﷮2﷯﷮1﷯﷯ = ﷐𝑛﷮0﷯ =  1 ⇒ CASE II ( k = 0 )&#10;𝑻﷐𝒏﷯= 𝜽﷐﷐𝐥𝐨𝐠﷮𝒏﷯﷯&#10;Ink Drawings&#10;Ink Drawings&#10;Ink Drawings&#10;Ink Drawings&#10;Ink Drawings&#10;Ink Drawings&#10;Ink Drawings&#10;Ink Drawings&#10;Ink Drawings&#10;Ink Drawings&#10;Ink Drawings&#10;Ink Drawings&#10;Ink Drawings&#10;Ink Drawings&#10;Ink Drawings&#10;Ink Drawings&#10;Ink Drawings&#10;Ink Drawings&#10;Ink Drawings&#10;Ink Drawings&#10;Ink Drawings&#10;Ink Drawings&#10;Ink Drawings&#10;Ink Drawings&#10;Ink Drawings&#10;Ink Drawings&#10;Ink Drawings&#10;Ink Drawings&#10;Ink Drawings&#10;Ink Drawings&#10;Ink Drawings&#10;Ink Drawings&#10;Ink Drawings&#10;Ink Drawings&#10;Ink Drawings&#10;Ink Drawings&#10;Ink Drawings&#10;Ink Drawings&#10;Ink Drawings&#10;Ink Drawings&#10;Ink Drawings&#10;Ink Drawings&#10;Ink Drawings&#10;"/>
+            <wp:cNvGraphicFramePr>
+              <a:graphicFrameLocks xmlns:a="http://schemas.openxmlformats.org/drawingml/2006/main" noChangeAspect="1"/>
+            </wp:cNvGraphicFramePr>
+            <a:graphic xmlns:a="http://schemas.openxmlformats.org/drawingml/2006/main">
+              <a:graphicData uri="http://schemas.openxmlformats.org/drawingml/2006/picture">
+                <pic:pic xmlns:pic="http://schemas.openxmlformats.org/drawingml/2006/picture">
+                  <pic:nvPicPr>
+                    <pic:cNvPr id="0" name="Picture 145" descr="Ink Drawings&#10;Binary Search&#10;Binary Search&#10;Divide :- Check Middle Element&#10;Conquer :- Recursively search one sub array&#10;Combine :- Trivial (Not needed in case of Binary Search)&#10;Recurrence for Binary Search&#10;𝑻﷐𝒏﷯=𝟏 ∗𝑻﷐﷐𝒏﷮𝟐﷯﷯+ 𝜽﷐𝒏﷯&#10;﷐𝑛﷮﷐﷐log﷮𝑏﷯﷮𝑎﷯﷯ = ﷐𝑛﷮﷐﷐log﷮2﷯﷮1﷯﷯ = ﷐𝑛﷮0﷯ =  1 ⇒ CASE II ( k = 0 )&#10;𝑻﷐𝒏﷯= 𝜽﷐﷐𝐥𝐨𝐠﷮𝒏﷯﷯&#10;Ink Drawings&#10;Ink Drawings&#10;Ink Drawings&#10;Ink Drawings&#10;Ink Drawings&#10;Ink Drawings&#10;Ink Drawings&#10;Ink Drawings&#10;Ink Drawings&#10;Ink Drawings&#10;Ink Drawings&#10;Ink Drawings&#10;Ink Drawings&#10;Ink Drawings&#10;Ink Drawings&#10;Ink Drawings&#10;Ink Drawings&#10;Ink Drawings&#10;Ink Drawings&#10;Ink Drawings&#10;Ink Drawings&#10;Ink Drawings&#10;Ink Drawings&#10;Ink Drawings&#10;Ink Drawings&#10;Ink Drawings&#10;Ink Drawings&#10;Ink Drawings&#10;Ink Drawings&#10;Ink Drawings&#10;Ink Drawings&#10;Ink Drawings&#10;Ink Drawings&#10;Ink Drawings&#10;Ink Drawings&#10;Ink Drawings&#10;Ink Drawings&#10;Ink Drawings&#10;Ink Drawings&#10;Ink Drawings&#10;Ink Drawings&#10;Ink Drawings&#10;Ink Drawings&#10;"/>
+                    <pic:cNvPicPr>
+                      <a:picLocks noChangeAspect="1" noChangeArrowheads="1"/>
+                    </pic:cNvPicPr>
+                  </pic:nvPicPr>
+                  <pic:blipFill>
+                    <a:blip r:embed="rId35" cstate="print">
+                      <a:extLst>
+                        <a:ext uri="{28A0092B-C50C-407E-A947-70E740481C1C}">
+                          <a14:useLocalDpi xmlns:a14="http://schemas.microsoft.com/office/drawing/2010/main" val="0"/>
+                        </a:ext>
+                      </a:extLst>
+                    </a:blip>
+                    <a:srcRect/>
+                    <a:stretch>
+                      <a:fillRect/>
+                    </a:stretch>
+                  </pic:blipFill>
+                  <pic:spPr bwMode="auto">
+                    <a:xfrm>
+                      <a:off x="0" y="0"/>
+                      <a:ext cx="5731510" cy="1881505"/>
+                    </a:xfrm>
+                    <a:prstGeom prst="rect">
+                      <a:avLst/>
+                    </a:prstGeom>
+                    <a:noFill/>
+                    <a:ln>
+                      <a:noFill/>
+                    </a:ln>
+                  </pic:spPr>
+                </pic:pic>
+              </a:graphicData>
+            </a:graphic>
+          </wp:inline>
+        </w:drawing>
+      </w:r>
+    </w:p>
+    <w:p>
+      <w:r>
+        <w:br w:type="page"/>
+      </w:r>
+    </w:p>
+    <w:p>
+      <w:pPr>
+        <w:pStyle w:val="Heading1"/>
+        <w:rPr>
+          <w:b w:val="0"/>
+          <w:bCs/>
+          <w:color w:val="000000" w:themeColor="text1"/>
+        </w:rPr>
+      </w:pPr>
+      <w:bookmarkStart w:id="10" w:name="_Toc201000420"/>
+      <w:r>
+        <w:rPr>
+          <w:bCs/>
+          <w:color w:val="000000" w:themeColor="text1"/>
+        </w:rPr>
+        <w:lastRenderedPageBreak/>
+        <w:t>Week – 03: Quick Sort and Heap Sort, Decision Tree</w:t>
+      </w:r>
+      <w:bookmarkEnd w:id="10"/>
     </w:p>
     <w:p/>
     <w:p/>
@@ -3991,16 +6039,16 @@
           <w:color w:val="000000" w:themeColor="text1"/>
         </w:rPr>
       </w:pPr>
-      <w:bookmarkStart w:id="8" w:name="_Toc200710158"/>
+      <w:bookmarkStart w:id="11" w:name="_Toc201000421"/>
       <w:r>
         <w:rPr>
           <w:bCs/>
           <w:color w:val="000000" w:themeColor="text1"/>
         </w:rPr>
         <w:lastRenderedPageBreak/>
-        <w:t>Week – 03: Quick Sort and Heap Sort, Decision Tree</w:t>
-      </w:r>
-      <w:bookmarkEnd w:id="8"/>
+        <w:t>Week – 04: Linear Time Sorting, Order Statistic</w:t>
+      </w:r>
+      <w:bookmarkEnd w:id="11"/>
     </w:p>
     <w:p/>
     <w:p/>
@@ -4018,16 +6066,94 @@
           <w:color w:val="000000" w:themeColor="text1"/>
         </w:rPr>
       </w:pPr>
-      <w:bookmarkStart w:id="9" w:name="_Toc200710159"/>
+      <w:bookmarkStart w:id="12" w:name="_Toc201000422"/>
       <w:r>
         <w:rPr>
           <w:bCs/>
           <w:color w:val="000000" w:themeColor="text1"/>
         </w:rPr>
         <w:lastRenderedPageBreak/>
-        <w:t>Week – 04: Linear Time Sorting, Order Statistic</w:t>
-      </w:r>
-      <w:bookmarkEnd w:id="9"/>
+        <w:t>Week – 05: Hash Function, Binary Search Tree (BST) Sort</w:t>
+      </w:r>
+      <w:bookmarkEnd w:id="12"/>
+    </w:p>
+    <w:p/>
+    <w:p>
+      <w:r>
+        <w:br w:type="page"/>
+      </w:r>
+    </w:p>
+    <w:p>
+      <w:pPr>
+        <w:pStyle w:val="Heading1"/>
+        <w:rPr>
+          <w:b w:val="0"/>
+          <w:bCs/>
+          <w:color w:val="000000" w:themeColor="text1"/>
+        </w:rPr>
+      </w:pPr>
+      <w:bookmarkStart w:id="13" w:name="_Toc201000423"/>
+      <w:r>
+        <w:rPr>
+          <w:bCs/>
+          <w:color w:val="000000" w:themeColor="text1"/>
+        </w:rPr>
+        <w:lastRenderedPageBreak/>
+        <w:t>Week – 06: Randomly Build BST, Red Black Tree, Augmentation of Data Structure</w:t>
+      </w:r>
+      <w:bookmarkEnd w:id="13"/>
+    </w:p>
+    <w:p/>
+    <w:p>
+      <w:r>
+        <w:br w:type="page"/>
+      </w:r>
+    </w:p>
+    <w:p>
+      <w:pPr>
+        <w:pStyle w:val="Heading1"/>
+        <w:rPr>
+          <w:b w:val="0"/>
+          <w:bCs/>
+          <w:color w:val="000000" w:themeColor="text1"/>
+        </w:rPr>
+      </w:pPr>
+      <w:bookmarkStart w:id="14" w:name="_Toc201000424"/>
+      <w:r>
+        <w:rPr>
+          <w:bCs/>
+          <w:color w:val="000000" w:themeColor="text1"/>
+        </w:rPr>
+        <w:lastRenderedPageBreak/>
+        <w:t>Week – 07: Van Emde Boas, Amortized Analysis, Computational Geometry</w:t>
+      </w:r>
+      <w:bookmarkEnd w:id="14"/>
+    </w:p>
+    <w:p/>
+    <w:p>
+      <w:r>
+        <w:br w:type="page"/>
+      </w:r>
+    </w:p>
+    <w:p>
+      <w:pPr>
+        <w:pStyle w:val="Heading1"/>
+        <w:rPr>
+          <w:b w:val="0"/>
+          <w:bCs/>
+          <w:color w:val="000000" w:themeColor="text1"/>
+        </w:rPr>
+      </w:pPr>
+      <w:bookmarkStart w:id="15" w:name="_Toc201000425"/>
+      <w:r>
+        <w:rPr>
+          <w:bCs/>
+          <w:color w:val="000000" w:themeColor="text1"/>
+        </w:rPr>
+        <w:lastRenderedPageBreak/>
+        <w:t>Week – 08: Dynamic Programming, Graph, Prim’s Algorithm</w:t>
+      </w:r>
+      <w:bookmarkEnd w:id="15"/>
     </w:p>
     <w:p/>
     <w:p/>
@@ -4045,94 +6171,32 @@
           <w:color w:val="000000" w:themeColor="text1"/>
         </w:rPr>
       </w:pPr>
-      <w:bookmarkStart w:id="10" w:name="_Toc200710160"/>
+      <w:bookmarkStart w:id="16" w:name="_Toc201000426"/>
       <w:r>
         <w:rPr>
           <w:bCs/>
           <w:color w:val="000000" w:themeColor="text1"/>
         </w:rPr>
         <w:lastRenderedPageBreak/>
-        <w:t>Week – 05: Hash Function, Binary Search Tree (BST) Sort</w:t>
-      </w:r>
-      <w:bookmarkEnd w:id="10"/>
-    </w:p>
-    <w:p/>
-    <w:p>
-      <w:r>
-        <w:br w:type="page"/>
-      </w:r>
-    </w:p>
-    <w:p>
-      <w:pPr>
-        <w:pStyle w:val="Heading1"/>
-        <w:rPr>
-          <w:b w:val="0"/>
+        <w:t xml:space="preserve">Week – 09: BFS &amp; DFS, Shortest Path Problem, </w:t>
+      </w:r>
+      <w:proofErr w:type="spellStart"/>
+      <w:r>
+        <w:rPr>
           <w:bCs/>
           <w:color w:val="000000" w:themeColor="text1"/>
         </w:rPr>
-      </w:pPr>
-      <w:bookmarkStart w:id="11" w:name="_Toc200710161"/>
+        <w:t>Dijktra</w:t>
+      </w:r>
+      <w:proofErr w:type="spellEnd"/>
       <w:r>
         <w:rPr>
           <w:bCs/>
           <w:color w:val="000000" w:themeColor="text1"/>
         </w:rPr>
-        <w:lastRenderedPageBreak/>
-        <w:t>Week – 06: Randomly Build BST, Red Black Tree, Augmentation of Data Structure</w:t>
-      </w:r>
-      <w:bookmarkEnd w:id="11"/>
-    </w:p>
-    <w:p/>
-    <w:p>
-      <w:r>
-        <w:br w:type="page"/>
-      </w:r>
-    </w:p>
-    <w:p>
-      <w:pPr>
-        <w:pStyle w:val="Heading1"/>
-        <w:rPr>
-          <w:b w:val="0"/>
-          <w:bCs/>
-          <w:color w:val="000000" w:themeColor="text1"/>
-        </w:rPr>
-      </w:pPr>
-      <w:bookmarkStart w:id="12" w:name="_Toc200710162"/>
-      <w:r>
-        <w:rPr>
-          <w:bCs/>
-          <w:color w:val="000000" w:themeColor="text1"/>
-        </w:rPr>
-        <w:lastRenderedPageBreak/>
-        <w:t>Week – 07: Van Emde Boas, Amortized Analysis, Computational Geometry</w:t>
-      </w:r>
-      <w:bookmarkEnd w:id="12"/>
-    </w:p>
-    <w:p/>
-    <w:p>
-      <w:r>
-        <w:br w:type="page"/>
-      </w:r>
-    </w:p>
-    <w:p>
-      <w:pPr>
-        <w:pStyle w:val="Heading1"/>
-        <w:rPr>
-          <w:b w:val="0"/>
-          <w:bCs/>
-          <w:color w:val="000000" w:themeColor="text1"/>
-        </w:rPr>
-      </w:pPr>
-      <w:bookmarkStart w:id="13" w:name="_Toc200710163"/>
-      <w:r>
-        <w:rPr>
-          <w:bCs/>
-          <w:color w:val="000000" w:themeColor="text1"/>
-        </w:rPr>
-        <w:lastRenderedPageBreak/>
-        <w:t>Week – 08: Dynamic Programming, Graph, Prim’s Algorithm</w:t>
-      </w:r>
-      <w:bookmarkEnd w:id="13"/>
+        <w:t>, Bellman-Ford</w:t>
+      </w:r>
+      <w:bookmarkEnd w:id="16"/>
     </w:p>
     <w:p/>
     <w:p/>
@@ -4150,32 +6214,16 @@
           <w:color w:val="000000" w:themeColor="text1"/>
         </w:rPr>
       </w:pPr>
-      <w:bookmarkStart w:id="14" w:name="_Toc200710164"/>
+      <w:bookmarkStart w:id="17" w:name="_Toc201000427"/>
       <w:r>
         <w:rPr>
           <w:bCs/>
           <w:color w:val="000000" w:themeColor="text1"/>
         </w:rPr>
         <w:lastRenderedPageBreak/>
-        <w:t xml:space="preserve">Week – 09: BFS &amp; DFS, Shortest Path Problem, </w:t>
-      </w:r>
-      <w:proofErr w:type="spellStart"/>
-      <w:r>
-        <w:rPr>
-          <w:bCs/>
-          <w:color w:val="000000" w:themeColor="text1"/>
-        </w:rPr>
-        <w:t>Dijktra</w:t>
-      </w:r>
-      <w:proofErr w:type="spellEnd"/>
-      <w:r>
-        <w:rPr>
-          <w:bCs/>
-          <w:color w:val="000000" w:themeColor="text1"/>
-        </w:rPr>
-        <w:t>, Bellman-Ford</w:t>
-      </w:r>
-      <w:bookmarkEnd w:id="14"/>
+        <w:t>Week – 10: All Pair Shortest Path, Floyd-Warshall, Jhonson Algorithm</w:t>
+      </w:r>
+      <w:bookmarkEnd w:id="17"/>
     </w:p>
     <w:p/>
     <w:p/>
@@ -4193,16 +6241,23 @@
           <w:color w:val="000000" w:themeColor="text1"/>
         </w:rPr>
       </w:pPr>
-      <w:bookmarkStart w:id="15" w:name="_Toc200710165"/>
+      <w:bookmarkStart w:id="18" w:name="_Toc201000428"/>
       <w:r>
         <w:rPr>
           <w:bCs/>
           <w:color w:val="000000" w:themeColor="text1"/>
         </w:rPr>
         <w:lastRenderedPageBreak/>
-        <w:t>Week – 10: All Pair Shortest Path, Floyd-Warshall, Jhonson Algorithm</w:t>
-      </w:r>
-      <w:bookmarkEnd w:id="15"/>
+        <w:t xml:space="preserve">Week – 11: More Amortized Analysis, </w:t>
+      </w:r>
+      <w:r>
+        <w:rPr>
+          <w:bCs/>
+          <w:color w:val="000000" w:themeColor="text1"/>
+        </w:rPr>
+        <w:t>Disjoint Set Data Structure</w:t>
+      </w:r>
+      <w:bookmarkEnd w:id="18"/>
     </w:p>
     <w:p/>
     <w:p/>
@@ -4220,41 +6275,7 @@
           <w:color w:val="000000" w:themeColor="text1"/>
         </w:rPr>
       </w:pPr>
-      <w:bookmarkStart w:id="16" w:name="_Toc200710166"/>
-      <w:r>
-        <w:rPr>
-          <w:bCs/>
-          <w:color w:val="000000" w:themeColor="text1"/>
-        </w:rPr>
-        <w:lastRenderedPageBreak/>
-        <w:t xml:space="preserve">Week – 11: More Amortized Analysis, </w:t>
-      </w:r>
-      <w:r>
-        <w:rPr>
-          <w:bCs/>
-          <w:color w:val="000000" w:themeColor="text1"/>
-        </w:rPr>
-        <w:t>Disjoint Set Data Structure</w:t>
-      </w:r>
-      <w:bookmarkEnd w:id="16"/>
-    </w:p>
-    <w:p/>
-    <w:p/>
-    <w:p>
-      <w:r>
-        <w:br w:type="page"/>
-      </w:r>
-    </w:p>
-    <w:p>
-      <w:pPr>
-        <w:pStyle w:val="Heading1"/>
-        <w:rPr>
-          <w:b w:val="0"/>
-          <w:bCs/>
-          <w:color w:val="000000" w:themeColor="text1"/>
-        </w:rPr>
-      </w:pPr>
-      <w:bookmarkStart w:id="17" w:name="_Toc200710167"/>
+      <w:bookmarkStart w:id="19" w:name="_Toc201000429"/>
       <w:r>
         <w:rPr>
           <w:bCs/>
@@ -4263,7 +6284,7 @@
         <w:lastRenderedPageBreak/>
         <w:t>Week – 12: Network Flow, Computational Complexity</w:t>
       </w:r>
-      <w:bookmarkEnd w:id="17"/>
+      <w:bookmarkEnd w:id="19"/>
     </w:p>
     <w:p>
       <w:r>
@@ -4279,7 +6300,7 @@
           <w:color w:val="000000" w:themeColor="text1"/>
         </w:rPr>
       </w:pPr>
-      <w:bookmarkStart w:id="18" w:name="_Toc200710168"/>
+      <w:bookmarkStart w:id="20" w:name="_Toc201000430"/>
       <w:r>
         <w:rPr>
           <w:bCs/>
@@ -4288,7 +6309,7 @@
         <w:lastRenderedPageBreak/>
         <w:t>Appendix – 01: Test of 2025</w:t>
       </w:r>
-      <w:bookmarkEnd w:id="18"/>
+      <w:bookmarkEnd w:id="20"/>
     </w:p>
     <w:p>
       <w:pPr>
@@ -4297,14 +6318,14 @@
           <w:color w:val="000000" w:themeColor="text1"/>
         </w:rPr>
       </w:pPr>
-      <w:bookmarkStart w:id="19" w:name="_Toc200710169"/>
+      <w:bookmarkStart w:id="21" w:name="_Toc201000431"/>
       <w:r>
         <w:rPr>
           <w:color w:val="000000" w:themeColor="text1"/>
         </w:rPr>
         <w:t>Week – 01</w:t>
       </w:r>
-      <w:bookmarkEnd w:id="19"/>
+      <w:bookmarkEnd w:id="21"/>
     </w:p>
     <w:p>
       <w:pPr>
@@ -4324,7 +6345,7 @@
           <w:color w:val="000000" w:themeColor="text1"/>
         </w:rPr>
       </w:pPr>
-      <w:bookmarkStart w:id="20" w:name="_Toc200710170"/>
+      <w:bookmarkStart w:id="22" w:name="_Toc201000432"/>
       <w:r>
         <w:rPr>
           <w:color w:val="000000" w:themeColor="text1"/>
@@ -4332,13 +6353,13 @@
         <w:lastRenderedPageBreak/>
         <w:t>Appendix – 02: Important Links</w:t>
       </w:r>
-      <w:bookmarkEnd w:id="20"/>
+      <w:bookmarkEnd w:id="22"/>
     </w:p>
     <w:p>
       <w:r>
         <w:t xml:space="preserve">Current: - </w:t>
       </w:r>
-      <w:hyperlink r:id="rId25" w:history="1">
+      <w:hyperlink r:id="rId36" w:history="1">
         <w:r>
           <w:rPr>
             <w:rStyle w:val="Hyperlink"/>
@@ -4351,7 +6372,7 @@
       <w:r>
         <w:t xml:space="preserve">2023: - </w:t>
       </w:r>
-      <w:hyperlink r:id="rId26" w:history="1">
+      <w:hyperlink r:id="rId37" w:history="1">
         <w:r>
           <w:rPr>
             <w:rStyle w:val="Hyperlink"/>
@@ -4364,7 +6385,7 @@
       <w:r>
         <w:t xml:space="preserve">NPTEL: - </w:t>
       </w:r>
-      <w:hyperlink r:id="rId27" w:history="1">
+      <w:hyperlink r:id="rId38" w:history="1">
         <w:r>
           <w:rPr>
             <w:rStyle w:val="Hyperlink"/>
@@ -4386,7 +6407,7 @@
           <w:color w:val="000000" w:themeColor="text1"/>
         </w:rPr>
       </w:pPr>
-      <w:bookmarkStart w:id="21" w:name="_Toc200710171"/>
+      <w:bookmarkStart w:id="23" w:name="_Toc201000433"/>
       <w:r>
         <w:rPr>
           <w:color w:val="000000" w:themeColor="text1"/>
@@ -4412,7 +6433,7 @@
         </w:rPr>
         <w:t>: Chat GPT and Deep Seek</w:t>
       </w:r>
-      <w:bookmarkEnd w:id="21"/>
+      <w:bookmarkEnd w:id="23"/>
     </w:p>
     <w:p>
       <w:pPr>
@@ -4421,14 +6442,14 @@
           <w:color w:val="000000" w:themeColor="text1"/>
         </w:rPr>
       </w:pPr>
-      <w:bookmarkStart w:id="22" w:name="_Toc200710172"/>
+      <w:bookmarkStart w:id="24" w:name="_Toc201000434"/>
       <w:r>
         <w:rPr>
           <w:color w:val="000000" w:themeColor="text1"/>
         </w:rPr>
         <w:t>Insertion Sort</w:t>
       </w:r>
-      <w:bookmarkEnd w:id="22"/>
+      <w:bookmarkEnd w:id="24"/>
     </w:p>
     <w:p/>
     <w:p>
@@ -4452,7 +6473,7 @@
                     <pic:cNvPicPr/>
                   </pic:nvPicPr>
                   <pic:blipFill>
-                    <a:blip r:embed="rId28"/>
+                    <a:blip r:embed="rId39"/>
                     <a:stretch>
                       <a:fillRect/>
                     </a:stretch>
@@ -4494,7 +6515,7 @@
                     <pic:cNvPicPr/>
                   </pic:nvPicPr>
                   <pic:blipFill>
-                    <a:blip r:embed="rId29"/>
+                    <a:blip r:embed="rId40"/>
                     <a:stretch>
                       <a:fillRect/>
                     </a:stretch>
@@ -4537,7 +6558,7 @@
                     <pic:cNvPicPr/>
                   </pic:nvPicPr>
                   <pic:blipFill>
-                    <a:blip r:embed="rId30"/>
+                    <a:blip r:embed="rId41"/>
                     <a:stretch>
                       <a:fillRect/>
                     </a:stretch>
@@ -5700,7 +7721,7 @@
           <w:color w:val="000000" w:themeColor="text1"/>
         </w:rPr>
       </w:pPr>
-      <w:bookmarkStart w:id="23" w:name="_Toc200710173"/>
+      <w:bookmarkStart w:id="25" w:name="_Toc201000435"/>
       <w:r>
         <w:rPr>
           <w:color w:val="000000" w:themeColor="text1"/>
@@ -5708,7 +7729,7 @@
         <w:lastRenderedPageBreak/>
         <w:t>Whimsical Diagrams</w:t>
       </w:r>
-      <w:bookmarkEnd w:id="23"/>
+      <w:bookmarkEnd w:id="25"/>
     </w:p>
     <w:p>
       <w:pPr>
@@ -5719,7 +7740,7 @@
           <w:u w:val="single"/>
         </w:rPr>
       </w:pPr>
-      <w:bookmarkStart w:id="24" w:name="_Toc200710174"/>
+      <w:bookmarkStart w:id="26" w:name="_Toc201000436"/>
       <w:r>
         <w:rPr>
           <w:color w:val="000000" w:themeColor="text1"/>
@@ -5727,7 +7748,7 @@
         </w:rPr>
         <w:t>Sorting Technique</w:t>
       </w:r>
-      <w:bookmarkEnd w:id="24"/>
+      <w:bookmarkEnd w:id="26"/>
     </w:p>
     <w:p>
       <w:pPr>
@@ -5755,7 +7776,7 @@
                     </pic:cNvPicPr>
                   </pic:nvPicPr>
                   <pic:blipFill>
-                    <a:blip r:embed="rId31" cstate="print">
+                    <a:blip r:embed="rId42" cstate="print">
                       <a:extLst>
                         <a:ext uri="{28A0092B-C50C-407E-A947-70E740481C1C}">
                           <a14:useLocalDpi xmlns:a14="http://schemas.microsoft.com/office/drawing/2010/main" val="0"/>
@@ -5796,7 +7817,7 @@
           <w:u w:val="single"/>
         </w:rPr>
       </w:pPr>
-      <w:bookmarkStart w:id="25" w:name="_Toc200710175"/>
+      <w:bookmarkStart w:id="27" w:name="_Toc201000437"/>
       <w:r>
         <w:rPr>
           <w:color w:val="000000" w:themeColor="text1"/>
@@ -5805,7 +7826,7 @@
         <w:lastRenderedPageBreak/>
         <w:t>Divide and Conquer Algorithm</w:t>
       </w:r>
-      <w:bookmarkEnd w:id="25"/>
+      <w:bookmarkEnd w:id="27"/>
     </w:p>
     <w:p/>
     <w:p/>
@@ -5832,7 +7853,7 @@
                     </pic:cNvPicPr>
                   </pic:nvPicPr>
                   <pic:blipFill>
-                    <a:blip r:embed="rId32">
+                    <a:blip r:embed="rId43">
                       <a:extLst>
                         <a:ext uri="{28A0092B-C50C-407E-A947-70E740481C1C}">
                           <a14:useLocalDpi xmlns:a14="http://schemas.microsoft.com/office/drawing/2010/main" val="0"/>
@@ -5879,7 +7900,7 @@
           <w:u w:val="single"/>
         </w:rPr>
       </w:pPr>
-      <w:bookmarkStart w:id="26" w:name="_Toc200710176"/>
+      <w:bookmarkStart w:id="28" w:name="_Toc201000438"/>
       <w:r>
         <w:rPr>
           <w:color w:val="000000" w:themeColor="text1"/>
@@ -5888,7 +7909,7 @@
         <w:lastRenderedPageBreak/>
         <w:t>Greedy Algorithm</w:t>
       </w:r>
-      <w:bookmarkEnd w:id="26"/>
+      <w:bookmarkEnd w:id="28"/>
     </w:p>
     <w:p/>
     <w:p>
@@ -5897,7 +7918,7 @@
           <w:noProof/>
         </w:rPr>
         <w:drawing>
-          <wp:inline distT="0" distB="0" distL="0" distR="0" wp14:anchorId="25EB86D5" wp14:editId="048E146B">
+          <wp:inline distT="0" distB="0" distL="0" distR="0" wp14:anchorId="25EB86D5" wp14:editId="3C38E166">
             <wp:extent cx="5731510" cy="2550795"/>
             <wp:effectExtent l="0" t="0" r="2540" b="1905"/>
             <wp:docPr id="1416750203" name="Picture 6" descr="Greedy Algorithm Fundamentals"/>
@@ -5914,7 +7935,7 @@
                     </pic:cNvPicPr>
                   </pic:nvPicPr>
                   <pic:blipFill>
-                    <a:blip r:embed="rId33" cstate="print">
+                    <a:blip r:embed="rId44" cstate="print">
                       <a:extLst>
                         <a:ext uri="{28A0092B-C50C-407E-A947-70E740481C1C}">
                           <a14:useLocalDpi xmlns:a14="http://schemas.microsoft.com/office/drawing/2010/main" val="0"/>
@@ -5968,7 +7989,7 @@
                     <pic:cNvPicPr/>
                   </pic:nvPicPr>
                   <pic:blipFill>
-                    <a:blip r:embed="rId34"/>
+                    <a:blip r:embed="rId45"/>
                     <a:stretch>
                       <a:fillRect/>
                     </a:stretch>
@@ -6003,7 +8024,7 @@
           <w:u w:val="single"/>
         </w:rPr>
       </w:pPr>
-      <w:bookmarkStart w:id="27" w:name="_Toc200710177"/>
+      <w:bookmarkStart w:id="29" w:name="_Toc201000439"/>
       <w:r>
         <w:rPr>
           <w:color w:val="000000" w:themeColor="text1"/>
@@ -6012,7 +8033,7 @@
         <w:lastRenderedPageBreak/>
         <w:t>Dynamic Programming</w:t>
       </w:r>
-      <w:bookmarkEnd w:id="27"/>
+      <w:bookmarkEnd w:id="29"/>
     </w:p>
     <w:p/>
     <w:p>
@@ -6021,7 +8042,7 @@
           <w:noProof/>
         </w:rPr>
         <w:drawing>
-          <wp:inline distT="0" distB="0" distL="0" distR="0" wp14:anchorId="1B419647" wp14:editId="6BA06D4D">
+          <wp:inline distT="0" distB="0" distL="0" distR="0" wp14:anchorId="1B419647" wp14:editId="653EFB3B">
             <wp:extent cx="5731510" cy="6642735"/>
             <wp:effectExtent l="0" t="0" r="2540" b="5715"/>
             <wp:docPr id="2095575226" name="Picture 7" descr="Dynamic Programming Algorithms"/>
@@ -6038,7 +8059,7 @@
                     </pic:cNvPicPr>
                   </pic:nvPicPr>
                   <pic:blipFill>
-                    <a:blip r:embed="rId35" cstate="print">
+                    <a:blip r:embed="rId46" cstate="print">
                       <a:extLst>
                         <a:ext uri="{28A0092B-C50C-407E-A947-70E740481C1C}">
                           <a14:useLocalDpi xmlns:a14="http://schemas.microsoft.com/office/drawing/2010/main" val="0"/>
@@ -6077,7 +8098,7 @@
         </w:rPr>
         <w:lastRenderedPageBreak/>
         <w:drawing>
-          <wp:inline distT="0" distB="0" distL="0" distR="0" wp14:anchorId="612259AB" wp14:editId="1DB609BE">
+          <wp:inline distT="0" distB="0" distL="0" distR="0" wp14:anchorId="612259AB" wp14:editId="1601FC76">
             <wp:extent cx="5731510" cy="5691505"/>
             <wp:effectExtent l="0" t="0" r="2540" b="4445"/>
             <wp:docPr id="2053738962" name="Picture 8" descr="Classical DP Problems"/>
@@ -6094,7 +8115,7 @@
                     </pic:cNvPicPr>
                   </pic:nvPicPr>
                   <pic:blipFill>
-                    <a:blip r:embed="rId36" cstate="print">
+                    <a:blip r:embed="rId47" cstate="print">
                       <a:extLst>
                         <a:ext uri="{28A0092B-C50C-407E-A947-70E740481C1C}">
                           <a14:useLocalDpi xmlns:a14="http://schemas.microsoft.com/office/drawing/2010/main" val="0"/>
@@ -6127,6 +8148,69 @@
       </w:r>
     </w:p>
     <w:p>
+      <w:pPr>
+        <w:pStyle w:val="Heading3"/>
+      </w:pPr>
+      <w:bookmarkStart w:id="30" w:name="_Toc201000440"/>
+      <w:r>
+        <w:t>Master’s Theorem</w:t>
+      </w:r>
+      <w:bookmarkEnd w:id="30"/>
+    </w:p>
+    <w:p>
+      <w:r>
+        <w:drawing>
+          <wp:inline distT="0" distB="0" distL="0" distR="0" wp14:anchorId="7B884549" wp14:editId="0B9105F1">
+            <wp:extent cx="5731510" cy="2491105"/>
+            <wp:effectExtent l="0" t="0" r="2540" b="4445"/>
+            <wp:docPr id="1808776988" name="Picture 4" descr="Master's Theorem Summary"/>
+            <wp:cNvGraphicFramePr>
+              <a:graphicFrameLocks xmlns:a="http://schemas.openxmlformats.org/drawingml/2006/main" noChangeAspect="1"/>
+            </wp:cNvGraphicFramePr>
+            <a:graphic xmlns:a="http://schemas.openxmlformats.org/drawingml/2006/main">
+              <a:graphicData uri="http://schemas.openxmlformats.org/drawingml/2006/picture">
+                <pic:pic xmlns:pic="http://schemas.openxmlformats.org/drawingml/2006/picture">
+                  <pic:nvPicPr>
+                    <pic:cNvPr id="0" name="Picture 58" descr="Master's Theorem Summary"/>
+                    <pic:cNvPicPr>
+                      <a:picLocks noChangeAspect="1" noChangeArrowheads="1"/>
+                    </pic:cNvPicPr>
+                  </pic:nvPicPr>
+                  <pic:blipFill>
+                    <a:blip r:embed="rId48" cstate="print">
+                      <a:extLst>
+                        <a:ext uri="{28A0092B-C50C-407E-A947-70E740481C1C}">
+                          <a14:useLocalDpi xmlns:a14="http://schemas.microsoft.com/office/drawing/2010/main" val="0"/>
+                        </a:ext>
+                      </a:extLst>
+                    </a:blip>
+                    <a:srcRect/>
+                    <a:stretch>
+                      <a:fillRect/>
+                    </a:stretch>
+                  </pic:blipFill>
+                  <pic:spPr bwMode="auto">
+                    <a:xfrm>
+                      <a:off x="0" y="0"/>
+                      <a:ext cx="5731510" cy="2491105"/>
+                    </a:xfrm>
+                    <a:prstGeom prst="rect">
+                      <a:avLst/>
+                    </a:prstGeom>
+                    <a:noFill/>
+                    <a:ln>
+                      <a:noFill/>
+                    </a:ln>
+                  </pic:spPr>
+                </pic:pic>
+              </a:graphicData>
+            </a:graphic>
+          </wp:inline>
+        </w:drawing>
+      </w:r>
+      <w:r>
+        <w:t xml:space="preserve"> </w:t>
+      </w:r>
       <w:r>
         <w:br w:type="page"/>
       </w:r>
@@ -6138,7 +8222,7 @@
           <w:color w:val="000000" w:themeColor="text1"/>
         </w:rPr>
       </w:pPr>
-      <w:bookmarkStart w:id="28" w:name="_Toc200710178"/>
+      <w:bookmarkStart w:id="31" w:name="_Toc201000441"/>
       <w:r>
         <w:rPr>
           <w:color w:val="000000" w:themeColor="text1"/>
@@ -6158,7 +8242,7 @@
         </w:rPr>
         <w:t>: Python Setup Guide</w:t>
       </w:r>
-      <w:bookmarkEnd w:id="28"/>
+      <w:bookmarkEnd w:id="31"/>
     </w:p>
     <w:p>
       <w:pPr>
@@ -6225,7 +8309,7 @@
       <w:r>
         <w:t xml:space="preserve">Download the installer from: </w:t>
       </w:r>
-      <w:hyperlink r:id="rId37" w:tgtFrame="_new" w:history="1">
+      <w:hyperlink r:id="rId49" w:tgtFrame="_new" w:history="1">
         <w:r>
           <w:rPr>
             <w:rStyle w:val="Hyperlink"/>
@@ -7859,7 +9943,7 @@
           <w:color w:val="000000" w:themeColor="text1"/>
         </w:rPr>
       </w:pPr>
-      <w:bookmarkStart w:id="29" w:name="_Toc200710179"/>
+      <w:bookmarkStart w:id="32" w:name="_Toc201000442"/>
       <w:r>
         <w:rPr>
           <w:color w:val="000000" w:themeColor="text1"/>
@@ -7885,22 +9969,621 @@
         </w:rPr>
         <w:t>Step-by-Step Guide of Various Algorithm with Python Code</w:t>
       </w:r>
-      <w:bookmarkEnd w:id="29"/>
+      <w:bookmarkEnd w:id="32"/>
     </w:p>
     <w:p/>
     <w:p>
+      <w:pPr>
+        <w:pStyle w:val="Heading2"/>
+        <w:rPr>
+          <w:color w:val="000000" w:themeColor="text1"/>
+        </w:rPr>
+      </w:pPr>
+      <w:bookmarkStart w:id="33" w:name="_Toc201000443"/>
+      <w:r>
+        <w:rPr>
+          <w:color w:val="000000" w:themeColor="text1"/>
+        </w:rPr>
+        <w:t>01 – Implementation of Dijkstra’s Algorithm</w:t>
+      </w:r>
+      <w:bookmarkEnd w:id="33"/>
+    </w:p>
+    <w:p/>
+    <w:p>
       <w:r>
         <w:br w:type="page"/>
       </w:r>
     </w:p>
     <w:p>
       <w:pPr>
+        <w:pStyle w:val="Heading2"/>
+        <w:rPr>
+          <w:color w:val="000000" w:themeColor="text1"/>
+        </w:rPr>
+      </w:pPr>
+      <w:bookmarkStart w:id="34" w:name="_Toc201000444"/>
+      <w:r>
+        <w:rPr>
+          <w:color w:val="000000" w:themeColor="text1"/>
+        </w:rPr>
+        <w:lastRenderedPageBreak/>
+        <w:t xml:space="preserve">02 - </w:t>
+      </w:r>
+      <w:r>
+        <w:rPr>
+          <w:color w:val="000000" w:themeColor="text1"/>
+        </w:rPr>
+        <w:t xml:space="preserve">Implementation of </w:t>
+      </w:r>
+      <w:r>
+        <w:rPr>
+          <w:color w:val="000000" w:themeColor="text1"/>
+        </w:rPr>
+        <w:t>Bellman-Ford Algorithm</w:t>
+      </w:r>
+      <w:bookmarkEnd w:id="34"/>
+    </w:p>
+    <w:p/>
+    <w:p>
+      <w:r>
+        <w:br w:type="page"/>
+      </w:r>
+    </w:p>
+    <w:p>
+      <w:pPr>
+        <w:pStyle w:val="Heading2"/>
+        <w:rPr>
+          <w:color w:val="000000" w:themeColor="text1"/>
+        </w:rPr>
+      </w:pPr>
+      <w:bookmarkStart w:id="35" w:name="_Toc201000445"/>
+      <w:r>
+        <w:rPr>
+          <w:color w:val="000000" w:themeColor="text1"/>
+        </w:rPr>
+        <w:lastRenderedPageBreak/>
+        <w:t xml:space="preserve">03 - </w:t>
+      </w:r>
+      <w:r>
+        <w:rPr>
+          <w:color w:val="000000" w:themeColor="text1"/>
+        </w:rPr>
+        <w:t xml:space="preserve">Implementation of </w:t>
+      </w:r>
+      <w:r>
+        <w:rPr>
+          <w:color w:val="000000" w:themeColor="text1"/>
+        </w:rPr>
+        <w:t>Kahn’s Algorithm</w:t>
+      </w:r>
+      <w:bookmarkEnd w:id="35"/>
+    </w:p>
+    <w:p/>
+    <w:p>
+      <w:r>
+        <w:br w:type="page"/>
+      </w:r>
+    </w:p>
+    <w:p>
+      <w:pPr>
+        <w:pStyle w:val="Heading2"/>
+        <w:rPr>
+          <w:color w:val="000000" w:themeColor="text1"/>
+        </w:rPr>
+      </w:pPr>
+      <w:bookmarkStart w:id="36" w:name="_Toc201000446"/>
+      <w:r>
+        <w:rPr>
+          <w:color w:val="000000" w:themeColor="text1"/>
+        </w:rPr>
+        <w:lastRenderedPageBreak/>
+        <w:t xml:space="preserve">04 - </w:t>
+      </w:r>
+      <w:r>
+        <w:rPr>
+          <w:color w:val="000000" w:themeColor="text1"/>
+        </w:rPr>
+        <w:t xml:space="preserve">Implementation of </w:t>
+      </w:r>
+      <w:proofErr w:type="spellStart"/>
+      <w:r>
+        <w:rPr>
+          <w:color w:val="000000" w:themeColor="text1"/>
+        </w:rPr>
+        <w:t>Dinic’s</w:t>
+      </w:r>
+      <w:proofErr w:type="spellEnd"/>
+      <w:r>
+        <w:rPr>
+          <w:color w:val="000000" w:themeColor="text1"/>
+        </w:rPr>
+        <w:t xml:space="preserve"> Algorithm</w:t>
+      </w:r>
+      <w:bookmarkEnd w:id="36"/>
+    </w:p>
+    <w:p/>
+    <w:p>
+      <w:r>
+        <w:br w:type="page"/>
+      </w:r>
+    </w:p>
+    <w:p>
+      <w:pPr>
+        <w:pStyle w:val="Heading2"/>
+        <w:rPr>
+          <w:color w:val="000000" w:themeColor="text1"/>
+        </w:rPr>
+      </w:pPr>
+      <w:bookmarkStart w:id="37" w:name="_Toc201000447"/>
+      <w:r>
+        <w:rPr>
+          <w:color w:val="000000" w:themeColor="text1"/>
+        </w:rPr>
+        <w:lastRenderedPageBreak/>
+        <w:t xml:space="preserve">05 - </w:t>
+      </w:r>
+      <w:r>
+        <w:rPr>
+          <w:color w:val="000000" w:themeColor="text1"/>
+        </w:rPr>
+        <w:t xml:space="preserve">Implementation of </w:t>
+      </w:r>
+      <w:r>
+        <w:rPr>
+          <w:color w:val="000000" w:themeColor="text1"/>
+        </w:rPr>
+        <w:t>Ford-Fulkerson Algorithm</w:t>
+      </w:r>
+      <w:bookmarkEnd w:id="37"/>
+    </w:p>
+    <w:p/>
+    <w:p>
+      <w:r>
+        <w:br w:type="page"/>
+      </w:r>
+    </w:p>
+    <w:p>
+      <w:pPr>
+        <w:pStyle w:val="Heading2"/>
+        <w:rPr>
+          <w:color w:val="000000" w:themeColor="text1"/>
+        </w:rPr>
+      </w:pPr>
+      <w:bookmarkStart w:id="38" w:name="_Toc201000448"/>
+      <w:r>
+        <w:rPr>
+          <w:color w:val="000000" w:themeColor="text1"/>
+        </w:rPr>
+        <w:lastRenderedPageBreak/>
+        <w:t xml:space="preserve">06 - </w:t>
+      </w:r>
+      <w:r>
+        <w:rPr>
+          <w:color w:val="000000" w:themeColor="text1"/>
+        </w:rPr>
+        <w:t xml:space="preserve">Implementation of </w:t>
+      </w:r>
+      <w:r>
+        <w:rPr>
+          <w:color w:val="000000" w:themeColor="text1"/>
+        </w:rPr>
+        <w:t>Prim’s Algorithm</w:t>
+      </w:r>
+      <w:bookmarkEnd w:id="38"/>
+    </w:p>
+    <w:p/>
+    <w:p>
+      <w:r>
+        <w:br w:type="page"/>
+      </w:r>
+    </w:p>
+    <w:p>
+      <w:pPr>
+        <w:pStyle w:val="Heading2"/>
+      </w:pPr>
+      <w:bookmarkStart w:id="39" w:name="_Toc201000449"/>
+      <w:r>
+        <w:rPr>
+          <w:color w:val="000000" w:themeColor="text1"/>
+        </w:rPr>
+        <w:lastRenderedPageBreak/>
+        <w:t xml:space="preserve">07 - </w:t>
+      </w:r>
+      <w:r>
+        <w:rPr>
+          <w:color w:val="000000" w:themeColor="text1"/>
+        </w:rPr>
+        <w:t>Implementation of</w:t>
+      </w:r>
+      <w:r>
+        <w:rPr>
+          <w:color w:val="000000" w:themeColor="text1"/>
+        </w:rPr>
+        <w:t xml:space="preserve"> Kruskal’s</w:t>
+      </w:r>
+      <w:r>
+        <w:rPr>
+          <w:color w:val="000000" w:themeColor="text1"/>
+        </w:rPr>
+        <w:t xml:space="preserve"> Algorithm</w:t>
+      </w:r>
+      <w:bookmarkEnd w:id="39"/>
+      <w:r>
+        <w:t xml:space="preserve"> </w:t>
+      </w:r>
+    </w:p>
+    <w:p/>
+    <w:p>
+      <w:r>
+        <w:br w:type="page"/>
+      </w:r>
+    </w:p>
+    <w:p>
+      <w:pPr>
+        <w:pStyle w:val="Heading2"/>
+        <w:rPr>
+          <w:color w:val="000000" w:themeColor="text1"/>
+        </w:rPr>
+      </w:pPr>
+      <w:bookmarkStart w:id="40" w:name="_Toc201000450"/>
+      <w:r>
+        <w:rPr>
+          <w:color w:val="000000" w:themeColor="text1"/>
+        </w:rPr>
+        <w:lastRenderedPageBreak/>
+        <w:t>08 -</w:t>
+      </w:r>
+      <w:r>
+        <w:rPr>
+          <w:color w:val="000000" w:themeColor="text1"/>
+        </w:rPr>
+        <w:t xml:space="preserve"> Implementation of </w:t>
+      </w:r>
+      <w:r>
+        <w:rPr>
+          <w:color w:val="000000" w:themeColor="text1"/>
+        </w:rPr>
+        <w:t>Basic Operation Associated with B+ Tree</w:t>
+      </w:r>
+      <w:bookmarkEnd w:id="40"/>
+    </w:p>
+    <w:p/>
+    <w:p>
+      <w:r>
+        <w:br w:type="page"/>
+      </w:r>
+    </w:p>
+    <w:p>
+      <w:pPr>
+        <w:pStyle w:val="Heading2"/>
+        <w:rPr>
+          <w:color w:val="000000" w:themeColor="text1"/>
+        </w:rPr>
+      </w:pPr>
+      <w:bookmarkStart w:id="41" w:name="_Toc201000451"/>
+      <w:r>
+        <w:rPr>
+          <w:color w:val="000000" w:themeColor="text1"/>
+        </w:rPr>
+        <w:lastRenderedPageBreak/>
+        <w:t>0</w:t>
+      </w:r>
+      <w:r>
+        <w:rPr>
+          <w:color w:val="000000" w:themeColor="text1"/>
+        </w:rPr>
+        <w:t>9</w:t>
+      </w:r>
+      <w:r>
+        <w:rPr>
+          <w:color w:val="000000" w:themeColor="text1"/>
+        </w:rPr>
+        <w:t xml:space="preserve"> - Implementation of </w:t>
+      </w:r>
+      <w:r>
+        <w:rPr>
+          <w:color w:val="000000" w:themeColor="text1"/>
+        </w:rPr>
+        <w:t>K – Dimensional Tree</w:t>
+      </w:r>
+      <w:bookmarkEnd w:id="41"/>
+    </w:p>
+    <w:p/>
+    <w:p>
+      <w:r>
+        <w:br w:type="page"/>
+      </w:r>
+    </w:p>
+    <w:p>
+      <w:pPr>
+        <w:pStyle w:val="Heading2"/>
+        <w:rPr>
+          <w:color w:val="000000" w:themeColor="text1"/>
+        </w:rPr>
+      </w:pPr>
+      <w:bookmarkStart w:id="42" w:name="_Toc201000452"/>
+      <w:r>
+        <w:rPr>
+          <w:color w:val="000000" w:themeColor="text1"/>
+        </w:rPr>
+        <w:lastRenderedPageBreak/>
+        <w:t>10</w:t>
+      </w:r>
+      <w:r>
+        <w:rPr>
+          <w:color w:val="000000" w:themeColor="text1"/>
+        </w:rPr>
+        <w:t xml:space="preserve"> - Implementation of </w:t>
+      </w:r>
+      <w:r>
+        <w:rPr>
+          <w:color w:val="000000" w:themeColor="text1"/>
+        </w:rPr>
+        <w:t>Rabin-Krap Algorithm</w:t>
+      </w:r>
+      <w:bookmarkEnd w:id="42"/>
+    </w:p>
+    <w:p/>
+    <w:p>
+      <w:r>
+        <w:br w:type="page"/>
+      </w:r>
+    </w:p>
+    <w:p>
+      <w:pPr>
+        <w:pStyle w:val="Heading2"/>
+      </w:pPr>
+      <w:bookmarkStart w:id="43" w:name="_Toc201000453"/>
+      <w:r>
+        <w:rPr>
+          <w:color w:val="000000" w:themeColor="text1"/>
+        </w:rPr>
+        <w:lastRenderedPageBreak/>
+        <w:t>11 -</w:t>
+      </w:r>
+      <w:r>
+        <w:rPr>
+          <w:color w:val="000000" w:themeColor="text1"/>
+        </w:rPr>
+        <w:t xml:space="preserve"> Implementation of </w:t>
+      </w:r>
+      <w:r>
+        <w:rPr>
+          <w:color w:val="000000" w:themeColor="text1"/>
+        </w:rPr>
+        <w:t>KMP</w:t>
+      </w:r>
+      <w:r>
+        <w:rPr>
+          <w:color w:val="000000" w:themeColor="text1"/>
+        </w:rPr>
+        <w:t xml:space="preserve"> Algorithm</w:t>
+      </w:r>
+      <w:bookmarkEnd w:id="43"/>
+      <w:r>
+        <w:t xml:space="preserve"> </w:t>
+      </w:r>
+    </w:p>
+    <w:p/>
+    <w:p>
+      <w:r>
+        <w:br w:type="page"/>
+      </w:r>
+    </w:p>
+    <w:p>
+      <w:pPr>
+        <w:pStyle w:val="Heading2"/>
+        <w:rPr>
+          <w:color w:val="000000" w:themeColor="text1"/>
+        </w:rPr>
+      </w:pPr>
+      <w:bookmarkStart w:id="44" w:name="_Toc201000454"/>
+      <w:r>
+        <w:rPr>
+          <w:color w:val="000000" w:themeColor="text1"/>
+        </w:rPr>
+        <w:lastRenderedPageBreak/>
+        <w:t>12 -</w:t>
+      </w:r>
+      <w:r>
+        <w:rPr>
+          <w:color w:val="000000" w:themeColor="text1"/>
+        </w:rPr>
+        <w:t xml:space="preserve"> Implementation of </w:t>
+      </w:r>
+      <w:r>
+        <w:rPr>
+          <w:color w:val="000000" w:themeColor="text1"/>
+        </w:rPr>
+        <w:t>Union by Rank</w:t>
+      </w:r>
+      <w:r>
+        <w:rPr>
+          <w:color w:val="000000" w:themeColor="text1"/>
+        </w:rPr>
+        <w:t xml:space="preserve"> Algorithm</w:t>
+      </w:r>
+      <w:bookmarkEnd w:id="44"/>
+    </w:p>
+    <w:p/>
+    <w:p>
+      <w:r>
+        <w:br w:type="page"/>
+      </w:r>
+    </w:p>
+    <w:p>
+      <w:pPr>
+        <w:pStyle w:val="Heading2"/>
+        <w:rPr>
+          <w:color w:val="000000" w:themeColor="text1"/>
+        </w:rPr>
+      </w:pPr>
+      <w:bookmarkStart w:id="45" w:name="_Toc201000455"/>
+      <w:r>
+        <w:rPr>
+          <w:color w:val="000000" w:themeColor="text1"/>
+        </w:rPr>
+        <w:lastRenderedPageBreak/>
+        <w:t>13 -</w:t>
+      </w:r>
+      <w:r>
+        <w:rPr>
+          <w:color w:val="000000" w:themeColor="text1"/>
+        </w:rPr>
+        <w:t xml:space="preserve"> Implementation of </w:t>
+      </w:r>
+      <w:r>
+        <w:rPr>
+          <w:color w:val="000000" w:themeColor="text1"/>
+        </w:rPr>
+        <w:t>Various Sorting</w:t>
+      </w:r>
+      <w:r>
+        <w:rPr>
+          <w:color w:val="000000" w:themeColor="text1"/>
+        </w:rPr>
+        <w:t xml:space="preserve"> Algorithm</w:t>
+      </w:r>
+      <w:bookmarkEnd w:id="45"/>
+    </w:p>
+    <w:p/>
+    <w:p>
+      <w:r>
+        <w:br w:type="page"/>
+      </w:r>
+    </w:p>
+    <w:p>
+      <w:pPr>
+        <w:pStyle w:val="Heading2"/>
+        <w:rPr>
+          <w:color w:val="000000" w:themeColor="text1"/>
+        </w:rPr>
+      </w:pPr>
+      <w:bookmarkStart w:id="46" w:name="_Toc201000456"/>
+      <w:r>
+        <w:rPr>
+          <w:color w:val="000000" w:themeColor="text1"/>
+        </w:rPr>
+        <w:lastRenderedPageBreak/>
+        <w:t>14</w:t>
+      </w:r>
+      <w:r>
+        <w:rPr>
+          <w:color w:val="000000" w:themeColor="text1"/>
+        </w:rPr>
+        <w:t xml:space="preserve">- Implementation of </w:t>
+      </w:r>
+      <w:r>
+        <w:rPr>
+          <w:color w:val="000000" w:themeColor="text1"/>
+        </w:rPr>
+        <w:t>Quick Sort</w:t>
+      </w:r>
+      <w:r>
+        <w:rPr>
+          <w:color w:val="000000" w:themeColor="text1"/>
+        </w:rPr>
+        <w:t xml:space="preserve"> Algorithm</w:t>
+      </w:r>
+      <w:bookmarkEnd w:id="46"/>
+    </w:p>
+    <w:p/>
+    <w:p>
+      <w:r>
+        <w:br w:type="page"/>
+      </w:r>
+    </w:p>
+    <w:p>
+      <w:pPr>
+        <w:pStyle w:val="Heading2"/>
+        <w:rPr>
+          <w:color w:val="000000" w:themeColor="text1"/>
+        </w:rPr>
+      </w:pPr>
+      <w:bookmarkStart w:id="47" w:name="_Toc201000457"/>
+      <w:r>
+        <w:rPr>
+          <w:color w:val="000000" w:themeColor="text1"/>
+        </w:rPr>
+        <w:lastRenderedPageBreak/>
+        <w:t>15</w:t>
+      </w:r>
+      <w:r>
+        <w:rPr>
+          <w:color w:val="000000" w:themeColor="text1"/>
+        </w:rPr>
+        <w:t xml:space="preserve">- Implementation of </w:t>
+      </w:r>
+      <w:r>
+        <w:rPr>
+          <w:color w:val="000000" w:themeColor="text1"/>
+        </w:rPr>
+        <w:t>Merge Sort</w:t>
+      </w:r>
+      <w:r>
+        <w:rPr>
+          <w:color w:val="000000" w:themeColor="text1"/>
+        </w:rPr>
+        <w:t xml:space="preserve"> Algorithm</w:t>
+      </w:r>
+      <w:bookmarkEnd w:id="47"/>
+    </w:p>
+    <w:p/>
+    <w:p>
+      <w:r>
+        <w:br w:type="page"/>
+      </w:r>
+    </w:p>
+    <w:p>
+      <w:pPr>
+        <w:pStyle w:val="Heading2"/>
+        <w:rPr>
+          <w:color w:val="000000" w:themeColor="text1"/>
+        </w:rPr>
+      </w:pPr>
+      <w:bookmarkStart w:id="48" w:name="_Toc201000458"/>
+      <w:r>
+        <w:rPr>
+          <w:color w:val="000000" w:themeColor="text1"/>
+        </w:rPr>
+        <w:lastRenderedPageBreak/>
+        <w:t>16</w:t>
+      </w:r>
+      <w:r>
+        <w:rPr>
+          <w:color w:val="000000" w:themeColor="text1"/>
+        </w:rPr>
+        <w:t xml:space="preserve"> - Implementation of </w:t>
+      </w:r>
+      <w:r>
+        <w:rPr>
+          <w:color w:val="000000" w:themeColor="text1"/>
+        </w:rPr>
+        <w:t>Heap Sort</w:t>
+      </w:r>
+      <w:r>
+        <w:rPr>
+          <w:color w:val="000000" w:themeColor="text1"/>
+        </w:rPr>
+        <w:t xml:space="preserve"> Algorithm</w:t>
+      </w:r>
+      <w:bookmarkEnd w:id="48"/>
+    </w:p>
+    <w:p/>
+    <w:p/>
+    <w:p>
+      <w:r>
+        <w:br w:type="page"/>
+      </w:r>
+    </w:p>
+    <w:p>
+      <w:pPr>
         <w:pStyle w:val="Heading1"/>
         <w:rPr>
           <w:color w:val="000000" w:themeColor="text1"/>
         </w:rPr>
       </w:pPr>
-      <w:bookmarkStart w:id="30" w:name="_Toc200710180"/>
+      <w:bookmarkStart w:id="49" w:name="_Toc201000459"/>
       <w:r>
         <w:rPr>
           <w:color w:val="000000" w:themeColor="text1"/>
@@ -7920,7 +10603,7 @@
         </w:rPr>
         <w:t>: Working with Graph using NetworkX</w:t>
       </w:r>
-      <w:bookmarkEnd w:id="30"/>
+      <w:bookmarkEnd w:id="49"/>
     </w:p>
     <w:p>
       <w:pPr>
@@ -7976,7 +10659,7 @@
       <w:r>
         <w:t xml:space="preserve">This appendix introduces </w:t>
       </w:r>
-      <w:hyperlink r:id="rId38" w:tgtFrame="_new" w:history="1">
+      <w:hyperlink r:id="rId50" w:tgtFrame="_new" w:history="1">
         <w:r>
           <w:rPr>
             <w:rStyle w:val="Hyperlink"/>
@@ -8033,7 +10716,7 @@
         </w:rPr>
         <w:t xml:space="preserve"> Why </w:t>
       </w:r>
-      <w:hyperlink r:id="rId39" w:tgtFrame="_new" w:history="1">
+      <w:hyperlink r:id="rId51" w:tgtFrame="_new" w:history="1">
         <w:r>
           <w:rPr>
             <w:rStyle w:val="Hyperlink"/>
@@ -8168,7 +10851,7 @@
                     <pic:cNvPicPr/>
                   </pic:nvPicPr>
                   <pic:blipFill>
-                    <a:blip r:embed="rId40"/>
+                    <a:blip r:embed="rId52"/>
                     <a:stretch>
                       <a:fillRect/>
                     </a:stretch>
@@ -8211,7 +10894,7 @@
                     <pic:cNvPicPr/>
                   </pic:nvPicPr>
                   <pic:blipFill>
-                    <a:blip r:embed="rId41"/>
+                    <a:blip r:embed="rId53"/>
                     <a:stretch>
                       <a:fillRect/>
                     </a:stretch>
@@ -8253,7 +10936,7 @@
                     <pic:cNvPicPr/>
                   </pic:nvPicPr>
                   <pic:blipFill>
-                    <a:blip r:embed="rId42"/>
+                    <a:blip r:embed="rId54"/>
                     <a:stretch>
                       <a:fillRect/>
                     </a:stretch>
@@ -8295,7 +10978,7 @@
                     <pic:cNvPicPr/>
                   </pic:nvPicPr>
                   <pic:blipFill>
-                    <a:blip r:embed="rId43"/>
+                    <a:blip r:embed="rId55"/>
                     <a:stretch>
                       <a:fillRect/>
                     </a:stretch>
@@ -8338,7 +11021,7 @@
                     <pic:cNvPicPr/>
                   </pic:nvPicPr>
                   <pic:blipFill>
-                    <a:blip r:embed="rId44"/>
+                    <a:blip r:embed="rId56"/>
                     <a:stretch>
                       <a:fillRect/>
                     </a:stretch>
@@ -8381,7 +11064,7 @@
                     <pic:cNvPicPr/>
                   </pic:nvPicPr>
                   <pic:blipFill>
-                    <a:blip r:embed="rId45"/>
+                    <a:blip r:embed="rId57"/>
                     <a:stretch>
                       <a:fillRect/>
                     </a:stretch>
@@ -8423,7 +11106,7 @@
                     <pic:cNvPicPr/>
                   </pic:nvPicPr>
                   <pic:blipFill>
-                    <a:blip r:embed="rId46"/>
+                    <a:blip r:embed="rId58"/>
                     <a:stretch>
                       <a:fillRect/>
                     </a:stretch>
@@ -8466,7 +11149,7 @@
                     <pic:cNvPicPr/>
                   </pic:nvPicPr>
                   <pic:blipFill>
-                    <a:blip r:embed="rId47"/>
+                    <a:blip r:embed="rId59"/>
                     <a:stretch>
                       <a:fillRect/>
                     </a:stretch>
@@ -8508,7 +11191,7 @@
                     <pic:cNvPicPr/>
                   </pic:nvPicPr>
                   <pic:blipFill>
-                    <a:blip r:embed="rId48"/>
+                    <a:blip r:embed="rId60"/>
                     <a:stretch>
                       <a:fillRect/>
                     </a:stretch>
@@ -8551,7 +11234,7 @@
                     <pic:cNvPicPr/>
                   </pic:nvPicPr>
                   <pic:blipFill>
-                    <a:blip r:embed="rId49"/>
+                    <a:blip r:embed="rId61"/>
                     <a:stretch>
                       <a:fillRect/>
                     </a:stretch>
@@ -8594,7 +11277,7 @@
                     <pic:cNvPicPr/>
                   </pic:nvPicPr>
                   <pic:blipFill>
-                    <a:blip r:embed="rId50"/>
+                    <a:blip r:embed="rId62"/>
                     <a:stretch>
                       <a:fillRect/>
                     </a:stretch>
@@ -8968,7 +11651,7 @@
           <w:color w:val="000000" w:themeColor="text1"/>
         </w:rPr>
       </w:pPr>
-      <w:bookmarkStart w:id="31" w:name="_Toc200710181"/>
+      <w:bookmarkStart w:id="50" w:name="_Toc201000460"/>
       <w:r>
         <w:rPr>
           <w:color w:val="000000" w:themeColor="text1"/>
@@ -8988,7 +11671,7 @@
         </w:rPr>
         <w:t>: Essential Problems from CLRS</w:t>
       </w:r>
-      <w:bookmarkEnd w:id="31"/>
+      <w:bookmarkEnd w:id="50"/>
     </w:p>
     <w:p/>
     <w:p>
@@ -9783,7 +12466,7 @@
     </w:p>
     <w:p/>
     <w:sectPr>
-      <w:headerReference w:type="default" r:id="rId51"/>
+      <w:headerReference w:type="default" r:id="rId63"/>
       <w:pgSz w:w="11906" w:h="16838"/>
       <w:pgMar w:top="1440" w:right="1440" w:bottom="1440" w:left="1440" w:header="708" w:footer="708" w:gutter="0"/>
       <w:pgNumType w:start="0"/>
@@ -9839,6 +12522,161 @@
       </w:pPr>
       <w:r>
         <w:continuationSeparator/>
+      </w:r>
+    </w:p>
+  </w:footnote>
+  <w:footnote w:id="1">
+    <w:p>
+      <w:pPr>
+        <w:pStyle w:val="FootnoteText"/>
+      </w:pPr>
+      <w:r>
+        <w:rPr>
+          <w:rStyle w:val="FootnoteReference"/>
+        </w:rPr>
+        <w:footnoteRef/>
+      </w:r>
+      <w:r>
+        <w:t xml:space="preserve"> “</w:t>
+      </w:r>
+      <w:r>
+        <w:t>Introduction to Algorithm</w:t>
+      </w:r>
+      <w:r>
+        <w:t xml:space="preserve"> – CLRS, 4</w:t>
+      </w:r>
+      <w:r>
+        <w:rPr>
+          <w:vertAlign w:val="superscript"/>
+        </w:rPr>
+        <w:t>TH</w:t>
+      </w:r>
+      <w:r>
+        <w:t xml:space="preserve"> ed”, Page 102</w:t>
+      </w:r>
+    </w:p>
+  </w:footnote>
+  <w:footnote w:id="2">
+    <w:p>
+      <w:pPr>
+        <w:pStyle w:val="FootnoteText"/>
+      </w:pPr>
+      <w:r>
+        <w:rPr>
+          <w:rStyle w:val="FootnoteReference"/>
+        </w:rPr>
+        <w:footnoteRef/>
+      </w:r>
+      <w:r>
+        <w:t xml:space="preserve"> </w:t>
+      </w:r>
+      <w:r>
+        <w:t>“Introduction to Algorithm – CLRS, 4</w:t>
+      </w:r>
+      <w:r>
+        <w:rPr>
+          <w:vertAlign w:val="superscript"/>
+        </w:rPr>
+        <w:t>TH</w:t>
+      </w:r>
+      <w:r>
+        <w:t xml:space="preserve"> ed”, Page</w:t>
+      </w:r>
+      <w:r>
+        <w:t xml:space="preserve"> 104</w:t>
+      </w:r>
+    </w:p>
+  </w:footnote>
+  <w:footnote w:id="3">
+    <w:p>
+      <w:pPr>
+        <w:pStyle w:val="FootnoteText"/>
+      </w:pPr>
+      <w:r>
+        <w:rPr>
+          <w:rStyle w:val="FootnoteReference"/>
+        </w:rPr>
+        <w:footnoteRef/>
+      </w:r>
+      <w:r>
+        <w:t xml:space="preserve"> </w:t>
+      </w:r>
+      <w:r>
+        <w:t>“Introduction to Algorithm – CLRS, 4</w:t>
+      </w:r>
+      <w:r>
+        <w:rPr>
+          <w:vertAlign w:val="superscript"/>
+        </w:rPr>
+        <w:t>TH</w:t>
+      </w:r>
+      <w:r>
+        <w:t xml:space="preserve"> ed”, Page</w:t>
+      </w:r>
+      <w:r>
+        <w:t xml:space="preserve"> 105</w:t>
+      </w:r>
+    </w:p>
+  </w:footnote>
+  <w:footnote w:id="4">
+    <w:p>
+      <w:pPr>
+        <w:pStyle w:val="FootnoteText"/>
+      </w:pPr>
+      <w:r>
+        <w:rPr>
+          <w:rStyle w:val="FootnoteReference"/>
+        </w:rPr>
+        <w:footnoteRef/>
+      </w:r>
+      <w:r>
+        <w:t xml:space="preserve"> </w:t>
+      </w:r>
+      <w:r>
+        <w:t>“Introduction to Algorithm – CLRS, 4</w:t>
+      </w:r>
+      <w:r>
+        <w:rPr>
+          <w:vertAlign w:val="superscript"/>
+        </w:rPr>
+        <w:t>TH</w:t>
+      </w:r>
+      <w:r>
+        <w:t xml:space="preserve"> ed”, Page</w:t>
+      </w:r>
+      <w:r>
+        <w:t xml:space="preserve"> 106</w:t>
+      </w:r>
+    </w:p>
+  </w:footnote>
+  <w:footnote w:id="5">
+    <w:p>
+      <w:pPr>
+        <w:pStyle w:val="FootnoteText"/>
+      </w:pPr>
+      <w:r>
+        <w:rPr>
+          <w:rStyle w:val="FootnoteReference"/>
+        </w:rPr>
+        <w:footnoteRef/>
+      </w:r>
+      <w:r>
+        <w:t xml:space="preserve"> </w:t>
+      </w:r>
+      <w:r>
+        <w:t>“Introduction to Algorithm – CLRS, 4</w:t>
+      </w:r>
+      <w:r>
+        <w:rPr>
+          <w:vertAlign w:val="superscript"/>
+        </w:rPr>
+        <w:t>TH</w:t>
+      </w:r>
+      <w:r>
+        <w:t xml:space="preserve"> ed”, Page</w:t>
+      </w:r>
+      <w:r>
+        <w:t xml:space="preserve"> 76</w:t>
       </w:r>
     </w:p>
   </w:footnote>
@@ -12205,9 +15043,9 @@
     </w:lvl>
   </w:abstractNum>
   <w:abstractNum w:abstractNumId="16" w15:restartNumberingAfterBreak="0">
-    <w:nsid w:val="63B723C5"/>
+    <w:nsid w:val="528D2BFE"/>
     <w:multiLevelType w:val="multilevel"/>
-    <w:tmpl w:val="C87A9A00"/>
+    <w:tmpl w:val="EA487376"/>
     <w:lvl w:ilvl="0">
       <w:start w:val="1"/>
       <w:numFmt w:val="bullet"/>
@@ -12354,6 +15192,155 @@
     </w:lvl>
   </w:abstractNum>
   <w:abstractNum w:abstractNumId="17" w15:restartNumberingAfterBreak="0">
+    <w:nsid w:val="63B723C5"/>
+    <w:multiLevelType w:val="multilevel"/>
+    <w:tmpl w:val="C87A9A00"/>
+    <w:lvl w:ilvl="0">
+      <w:start w:val="1"/>
+      <w:numFmt w:val="bullet"/>
+      <w:lvlText w:val=""/>
+      <w:lvlJc w:val="left"/>
+      <w:pPr>
+        <w:tabs>
+          <w:tab w:val="num" w:pos="720"/>
+        </w:tabs>
+        <w:ind w:left="720" w:hanging="360"/>
+      </w:pPr>
+      <w:rPr>
+        <w:rFonts w:ascii="Symbol" w:hAnsi="Symbol" w:hint="default"/>
+        <w:sz w:val="20"/>
+      </w:rPr>
+    </w:lvl>
+    <w:lvl w:ilvl="1" w:tentative="1">
+      <w:start w:val="1"/>
+      <w:numFmt w:val="bullet"/>
+      <w:lvlText w:val="o"/>
+      <w:lvlJc w:val="left"/>
+      <w:pPr>
+        <w:tabs>
+          <w:tab w:val="num" w:pos="1440"/>
+        </w:tabs>
+        <w:ind w:left="1440" w:hanging="360"/>
+      </w:pPr>
+      <w:rPr>
+        <w:rFonts w:ascii="Courier New" w:hAnsi="Courier New" w:hint="default"/>
+        <w:sz w:val="20"/>
+      </w:rPr>
+    </w:lvl>
+    <w:lvl w:ilvl="2" w:tentative="1">
+      <w:start w:val="1"/>
+      <w:numFmt w:val="bullet"/>
+      <w:lvlText w:val=""/>
+      <w:lvlJc w:val="left"/>
+      <w:pPr>
+        <w:tabs>
+          <w:tab w:val="num" w:pos="2160"/>
+        </w:tabs>
+        <w:ind w:left="2160" w:hanging="360"/>
+      </w:pPr>
+      <w:rPr>
+        <w:rFonts w:ascii="Wingdings" w:hAnsi="Wingdings" w:hint="default"/>
+        <w:sz w:val="20"/>
+      </w:rPr>
+    </w:lvl>
+    <w:lvl w:ilvl="3" w:tentative="1">
+      <w:start w:val="1"/>
+      <w:numFmt w:val="bullet"/>
+      <w:lvlText w:val=""/>
+      <w:lvlJc w:val="left"/>
+      <w:pPr>
+        <w:tabs>
+          <w:tab w:val="num" w:pos="2880"/>
+        </w:tabs>
+        <w:ind w:left="2880" w:hanging="360"/>
+      </w:pPr>
+      <w:rPr>
+        <w:rFonts w:ascii="Wingdings" w:hAnsi="Wingdings" w:hint="default"/>
+        <w:sz w:val="20"/>
+      </w:rPr>
+    </w:lvl>
+    <w:lvl w:ilvl="4" w:tentative="1">
+      <w:start w:val="1"/>
+      <w:numFmt w:val="bullet"/>
+      <w:lvlText w:val=""/>
+      <w:lvlJc w:val="left"/>
+      <w:pPr>
+        <w:tabs>
+          <w:tab w:val="num" w:pos="3600"/>
+        </w:tabs>
+        <w:ind w:left="3600" w:hanging="360"/>
+      </w:pPr>
+      <w:rPr>
+        <w:rFonts w:ascii="Wingdings" w:hAnsi="Wingdings" w:hint="default"/>
+        <w:sz w:val="20"/>
+      </w:rPr>
+    </w:lvl>
+    <w:lvl w:ilvl="5" w:tentative="1">
+      <w:start w:val="1"/>
+      <w:numFmt w:val="bullet"/>
+      <w:lvlText w:val=""/>
+      <w:lvlJc w:val="left"/>
+      <w:pPr>
+        <w:tabs>
+          <w:tab w:val="num" w:pos="4320"/>
+        </w:tabs>
+        <w:ind w:left="4320" w:hanging="360"/>
+      </w:pPr>
+      <w:rPr>
+        <w:rFonts w:ascii="Wingdings" w:hAnsi="Wingdings" w:hint="default"/>
+        <w:sz w:val="20"/>
+      </w:rPr>
+    </w:lvl>
+    <w:lvl w:ilvl="6" w:tentative="1">
+      <w:start w:val="1"/>
+      <w:numFmt w:val="bullet"/>
+      <w:lvlText w:val=""/>
+      <w:lvlJc w:val="left"/>
+      <w:pPr>
+        <w:tabs>
+          <w:tab w:val="num" w:pos="5040"/>
+        </w:tabs>
+        <w:ind w:left="5040" w:hanging="360"/>
+      </w:pPr>
+      <w:rPr>
+        <w:rFonts w:ascii="Wingdings" w:hAnsi="Wingdings" w:hint="default"/>
+        <w:sz w:val="20"/>
+      </w:rPr>
+    </w:lvl>
+    <w:lvl w:ilvl="7" w:tentative="1">
+      <w:start w:val="1"/>
+      <w:numFmt w:val="bullet"/>
+      <w:lvlText w:val=""/>
+      <w:lvlJc w:val="left"/>
+      <w:pPr>
+        <w:tabs>
+          <w:tab w:val="num" w:pos="5760"/>
+        </w:tabs>
+        <w:ind w:left="5760" w:hanging="360"/>
+      </w:pPr>
+      <w:rPr>
+        <w:rFonts w:ascii="Wingdings" w:hAnsi="Wingdings" w:hint="default"/>
+        <w:sz w:val="20"/>
+      </w:rPr>
+    </w:lvl>
+    <w:lvl w:ilvl="8" w:tentative="1">
+      <w:start w:val="1"/>
+      <w:numFmt w:val="bullet"/>
+      <w:lvlText w:val=""/>
+      <w:lvlJc w:val="left"/>
+      <w:pPr>
+        <w:tabs>
+          <w:tab w:val="num" w:pos="6480"/>
+        </w:tabs>
+        <w:ind w:left="6480" w:hanging="360"/>
+      </w:pPr>
+      <w:rPr>
+        <w:rFonts w:ascii="Wingdings" w:hAnsi="Wingdings" w:hint="default"/>
+        <w:sz w:val="20"/>
+      </w:rPr>
+    </w:lvl>
+  </w:abstractNum>
+  <w:abstractNum w:abstractNumId="18" w15:restartNumberingAfterBreak="0">
     <w:nsid w:val="72B42F22"/>
     <w:multiLevelType w:val="multilevel"/>
     <w:tmpl w:val="D97E54EE"/>
@@ -12515,7 +15502,7 @@
     <w:abstractNumId w:val="15"/>
   </w:num>
   <w:num w:numId="5" w16cid:durableId="865367052">
-    <w:abstractNumId w:val="16"/>
+    <w:abstractNumId w:val="17"/>
   </w:num>
   <w:num w:numId="6" w16cid:durableId="1239166840">
     <w:abstractNumId w:val="13"/>
@@ -12536,7 +15523,7 @@
     <w:abstractNumId w:val="6"/>
   </w:num>
   <w:num w:numId="12" w16cid:durableId="1102267677">
-    <w:abstractNumId w:val="17"/>
+    <w:abstractNumId w:val="18"/>
   </w:num>
   <w:num w:numId="13" w16cid:durableId="52317734">
     <w:abstractNumId w:val="8"/>
@@ -12555,6 +15542,9 @@
   </w:num>
   <w:num w:numId="18" w16cid:durableId="679239386">
     <w:abstractNumId w:val="5"/>
+  </w:num>
+  <w:num w:numId="19" w16cid:durableId="2122458091">
+    <w:abstractNumId w:val="16"/>
   </w:num>
 </w:numbering>
 </file>
@@ -13705,6 +16695,84 @@
       <w:szCs w:val="18"/>
     </w:rPr>
   </w:style>
+  <w:style w:type="paragraph" w:styleId="EndnoteText">
+    <w:name w:val="endnote text"/>
+    <w:basedOn w:val="Normal"/>
+    <w:link w:val="EndnoteTextChar"/>
+    <w:uiPriority w:val="99"/>
+    <w:semiHidden/>
+    <w:unhideWhenUsed/>
+    <w:rsid w:val="007263FE"/>
+    <w:pPr>
+      <w:spacing w:after="0" w:line="240" w:lineRule="auto"/>
+    </w:pPr>
+    <w:rPr>
+      <w:sz w:val="20"/>
+      <w:szCs w:val="20"/>
+    </w:rPr>
+  </w:style>
+  <w:style w:type="character" w:customStyle="1" w:styleId="EndnoteTextChar">
+    <w:name w:val="Endnote Text Char"/>
+    <w:basedOn w:val="DefaultParagraphFont"/>
+    <w:link w:val="EndnoteText"/>
+    <w:uiPriority w:val="99"/>
+    <w:semiHidden/>
+    <w:rsid w:val="007263FE"/>
+    <w:rPr>
+      <w:sz w:val="20"/>
+      <w:szCs w:val="20"/>
+    </w:rPr>
+  </w:style>
+  <w:style w:type="character" w:styleId="EndnoteReference">
+    <w:name w:val="endnote reference"/>
+    <w:basedOn w:val="DefaultParagraphFont"/>
+    <w:uiPriority w:val="99"/>
+    <w:semiHidden/>
+    <w:unhideWhenUsed/>
+    <w:rsid w:val="007263FE"/>
+    <w:rPr>
+      <w:vertAlign w:val="superscript"/>
+    </w:rPr>
+  </w:style>
+  <w:style w:type="paragraph" w:styleId="FootnoteText">
+    <w:name w:val="footnote text"/>
+    <w:basedOn w:val="Normal"/>
+    <w:link w:val="FootnoteTextChar"/>
+    <w:uiPriority w:val="99"/>
+    <w:semiHidden/>
+    <w:unhideWhenUsed/>
+    <w:rsid w:val="007263FE"/>
+    <w:pPr>
+      <w:spacing w:after="0" w:line="240" w:lineRule="auto"/>
+    </w:pPr>
+    <w:rPr>
+      <w:sz w:val="20"/>
+      <w:szCs w:val="20"/>
+    </w:rPr>
+  </w:style>
+  <w:style w:type="character" w:customStyle="1" w:styleId="FootnoteTextChar">
+    <w:name w:val="Footnote Text Char"/>
+    <w:basedOn w:val="DefaultParagraphFont"/>
+    <w:link w:val="FootnoteText"/>
+    <w:uiPriority w:val="99"/>
+    <w:semiHidden/>
+    <w:rsid w:val="007263FE"/>
+    <w:rPr>
+      <w:sz w:val="20"/>
+      <w:szCs w:val="20"/>
+    </w:rPr>
+  </w:style>
+  <w:style w:type="character" w:styleId="FootnoteReference">
+    <w:name w:val="footnote reference"/>
+    <w:basedOn w:val="DefaultParagraphFont"/>
+    <w:uiPriority w:val="99"/>
+    <w:semiHidden/>
+    <w:unhideWhenUsed/>
+    <w:rsid w:val="007263FE"/>
+    <w:rPr>
+      <w:vertAlign w:val="superscript"/>
+    </w:rPr>
+  </w:style>
 </w:styles>
 </file>
 
@@ -13953,6 +17021,7 @@
     <w:rsidRoot w:val="00AF156C"/>
     <w:rsid w:val="00204A9F"/>
     <w:rsid w:val="002072A1"/>
+    <w:rsid w:val="002E16BB"/>
     <w:rsid w:val="003450A0"/>
     <w:rsid w:val="003A5EB2"/>
     <w:rsid w:val="005F0160"/>
@@ -13975,9 +17044,11 @@
     <w:rsid w:val="00A979AF"/>
     <w:rsid w:val="00AF156C"/>
     <w:rsid w:val="00B25AA9"/>
+    <w:rsid w:val="00BD294A"/>
     <w:rsid w:val="00CB0113"/>
     <w:rsid w:val="00D70B51"/>
     <w:rsid w:val="00DE055A"/>
+    <w:rsid w:val="00E80ECC"/>
     <w:rsid w:val="00EB1CD1"/>
     <w:rsid w:val="00F84010"/>
     <w:rsid w:val="00F843D9"/>

</xml_diff>